<commit_message>
Changed some part about convex hull relization description, realization description of affine transformation.
</commit_message>
<xml_diff>
--- a/lab3_prog/km01_bozhenko_lab_3_convex_hull.docx
+++ b/lab3_prog/km01_bozhenko_lab_3_convex_hull.docx
@@ -5,6 +5,7 @@
     <w:p>
       <w:pPr>
         <w:pStyle w:val="NormalNoIndent"/>
+        <w:ind w:firstLine="720"/>
         <w:jc w:val="center"/>
       </w:pPr>
       <w:r>
@@ -14,6 +15,7 @@
     <w:p>
       <w:pPr>
         <w:pStyle w:val="NormalNoIndent"/>
+        <w:ind w:firstLine="720"/>
         <w:jc w:val="center"/>
       </w:pPr>
       <w:r>
@@ -35,6 +37,7 @@
     <w:p>
       <w:pPr>
         <w:pStyle w:val="NormalNoIndent"/>
+        <w:ind w:firstLine="720"/>
         <w:jc w:val="center"/>
       </w:pPr>
       <w:r>
@@ -45,6 +48,7 @@
       <w:pPr>
         <w:pStyle w:val="NormalNoIndent"/>
         <w:spacing w:after="120"/>
+        <w:ind w:firstLine="720"/>
         <w:jc w:val="center"/>
       </w:pPr>
       <w:r>
@@ -54,6 +58,7 @@
     <w:p>
       <w:pPr>
         <w:pStyle w:val="NormalNoIndent"/>
+        <w:ind w:firstLine="720"/>
         <w:rPr>
           <w:lang w:val="en-US"/>
         </w:rPr>
@@ -62,6 +67,7 @@
     <w:p>
       <w:pPr>
         <w:pStyle w:val="NormalNoIndent"/>
+        <w:ind w:firstLine="720"/>
         <w:rPr>
           <w:lang w:val="en-US"/>
         </w:rPr>
@@ -70,6 +76,7 @@
     <w:p>
       <w:pPr>
         <w:pStyle w:val="NormalNoIndent"/>
+        <w:ind w:firstLine="720"/>
         <w:rPr>
           <w:lang w:val="en-US"/>
         </w:rPr>
@@ -78,14 +85,17 @@
     <w:p>
       <w:pPr>
         <w:pStyle w:val="NormalNoIndent"/>
-        <w:rPr>
-          <w:lang w:val="en-US"/>
-        </w:rPr>
-      </w:pPr>
-    </w:p>
-    <w:p>
-      <w:pPr>
-        <w:ind w:left="2835"/>
+        <w:ind w:firstLine="720"/>
+        <w:rPr>
+          <w:lang w:val="en-US"/>
+        </w:rPr>
+      </w:pPr>
+    </w:p>
+    <w:p>
+      <w:pPr>
+        <w:spacing w:line="360" w:lineRule="auto"/>
+        <w:ind w:left="2835" w:firstLine="284"/>
+        <w:jc w:val="both"/>
         <w:rPr>
           <w:rFonts w:ascii="Times New Roman" w:hAnsi="Times New Roman"/>
           <w:sz w:val="28"/>
@@ -129,7 +139,9 @@
     </w:p>
     <w:p>
       <w:pPr>
-        <w:ind w:left="2835"/>
+        <w:spacing w:line="360" w:lineRule="auto"/>
+        <w:ind w:left="2835" w:firstLine="284"/>
+        <w:jc w:val="both"/>
         <w:rPr>
           <w:rFonts w:ascii="Times New Roman" w:hAnsi="Times New Roman"/>
           <w:b/>
@@ -160,7 +172,9 @@
     </w:p>
     <w:p>
       <w:pPr>
-        <w:ind w:left="2835"/>
+        <w:spacing w:line="360" w:lineRule="auto"/>
+        <w:ind w:left="2835" w:firstLine="284"/>
+        <w:jc w:val="both"/>
         <w:rPr>
           <w:rFonts w:ascii="Times New Roman" w:hAnsi="Times New Roman"/>
           <w:b/>
@@ -183,7 +197,9 @@
     </w:p>
     <w:p>
       <w:pPr>
-        <w:ind w:left="2835"/>
+        <w:spacing w:line="360" w:lineRule="auto"/>
+        <w:ind w:left="2835" w:firstLine="284"/>
+        <w:jc w:val="both"/>
         <w:rPr>
           <w:rFonts w:ascii="Times New Roman" w:hAnsi="Times New Roman"/>
           <w:b/>
@@ -211,7 +227,9 @@
     </w:p>
     <w:p>
       <w:pPr>
-        <w:ind w:left="2835"/>
+        <w:spacing w:line="360" w:lineRule="auto"/>
+        <w:ind w:left="3544"/>
+        <w:jc w:val="both"/>
         <w:rPr>
           <w:rFonts w:ascii="Times New Roman" w:hAnsi="Times New Roman"/>
           <w:b/>
@@ -247,7 +265,7 @@
           <w:sz w:val="28"/>
           <w:szCs w:val="28"/>
         </w:rPr>
-        <w:t xml:space="preserve">«Програмування. </w:t>
+        <w:t>«Програмування.</w:t>
       </w:r>
       <w:r>
         <w:rPr>
@@ -263,29 +281,53 @@
           <w:rFonts w:ascii="Times New Roman" w:hAnsi="Times New Roman"/>
           <w:sz w:val="28"/>
           <w:szCs w:val="28"/>
+          <w:lang w:val="en-US"/>
+        </w:rPr>
+        <w:t xml:space="preserve">. </w:t>
+      </w:r>
+      <w:r>
+        <w:rPr>
+          <w:rFonts w:ascii="Times New Roman" w:hAnsi="Times New Roman"/>
+          <w:sz w:val="28"/>
+          <w:szCs w:val="28"/>
+          <w:lang w:val="uk-UA"/>
+        </w:rPr>
+        <w:t>Афінне перетворювання</w:t>
+      </w:r>
+      <w:r>
+        <w:rPr>
+          <w:rFonts w:ascii="Times New Roman" w:hAnsi="Times New Roman"/>
+          <w:sz w:val="28"/>
+          <w:szCs w:val="28"/>
         </w:rPr>
         <w:t>»</w:t>
       </w:r>
     </w:p>
     <w:p>
       <w:pPr>
-        <w:jc w:val="center"/>
-        <w:rPr>
-          <w:lang w:val="uk-UA"/>
-        </w:rPr>
-      </w:pPr>
-    </w:p>
-    <w:p>
-      <w:pPr>
-        <w:jc w:val="center"/>
-        <w:rPr>
-          <w:lang w:val="uk-UA"/>
-        </w:rPr>
-      </w:pPr>
-    </w:p>
-    <w:p>
-      <w:pPr>
-        <w:jc w:val="center"/>
+        <w:spacing w:line="360" w:lineRule="auto"/>
+        <w:ind w:firstLine="720"/>
+        <w:jc w:val="both"/>
+        <w:rPr>
+          <w:lang w:val="uk-UA"/>
+        </w:rPr>
+      </w:pPr>
+    </w:p>
+    <w:p>
+      <w:pPr>
+        <w:spacing w:line="360" w:lineRule="auto"/>
+        <w:ind w:firstLine="720"/>
+        <w:jc w:val="both"/>
+        <w:rPr>
+          <w:lang w:val="uk-UA"/>
+        </w:rPr>
+      </w:pPr>
+    </w:p>
+    <w:p>
+      <w:pPr>
+        <w:spacing w:line="360" w:lineRule="auto"/>
+        <w:ind w:firstLine="720"/>
+        <w:jc w:val="both"/>
         <w:rPr>
           <w:lang w:val="uk-UA"/>
         </w:rPr>
@@ -312,6 +354,7 @@
               <w:tabs>
                 <w:tab w:val="left" w:pos="3366"/>
               </w:tabs>
+              <w:ind w:firstLine="720"/>
             </w:pPr>
           </w:p>
           <w:p>
@@ -320,6 +363,7 @@
               <w:tabs>
                 <w:tab w:val="left" w:pos="3366"/>
               </w:tabs>
+              <w:ind w:firstLine="720"/>
             </w:pPr>
             <w:r>
               <w:t>Виконала :</w:t>
@@ -337,6 +381,7 @@
               <w:tabs>
                 <w:tab w:val="left" w:pos="3366"/>
               </w:tabs>
+              <w:ind w:firstLine="720"/>
             </w:pPr>
           </w:p>
           <w:p>
@@ -364,6 +409,7 @@
               <w:tabs>
                 <w:tab w:val="left" w:pos="3366"/>
               </w:tabs>
+              <w:ind w:firstLine="720"/>
             </w:pPr>
             <w:r>
               <w:t>студент групи КМ-01</w:t>
@@ -381,7 +427,7 @@
               <w:tabs>
                 <w:tab w:val="left" w:pos="3366"/>
               </w:tabs>
-              <w:jc w:val="right"/>
+              <w:ind w:firstLine="720"/>
             </w:pPr>
           </w:p>
         </w:tc>
@@ -395,6 +441,7 @@
           <w:p>
             <w:pPr>
               <w:pStyle w:val="NormalNoIndent"/>
+              <w:ind w:firstLine="720"/>
             </w:pPr>
             <w:r>
               <w:t>Боженко А. О.</w:t>
@@ -412,7 +459,7 @@
               <w:tabs>
                 <w:tab w:val="left" w:pos="3366"/>
               </w:tabs>
-              <w:jc w:val="right"/>
+              <w:ind w:firstLine="3011"/>
             </w:pPr>
             <w:r>
               <w:t>Сирота С. В.</w:t>
@@ -424,6 +471,7 @@
     <w:p>
       <w:pPr>
         <w:pStyle w:val="NormalNoIndent"/>
+        <w:ind w:firstLine="720"/>
       </w:pPr>
     </w:p>
     <w:p>
@@ -434,42 +482,6 @@
           <w:lang w:val="en-US"/>
         </w:rPr>
       </w:pPr>
-    </w:p>
-    <w:p>
-      <w:pPr>
-        <w:pStyle w:val="NormalNoIndent"/>
-        <w:jc w:val="center"/>
-        <w:rPr>
-          <w:lang w:val="en-US"/>
-        </w:rPr>
-      </w:pPr>
-    </w:p>
-    <w:p>
-      <w:pPr>
-        <w:pStyle w:val="NormalNoIndent"/>
-        <w:jc w:val="center"/>
-        <w:rPr>
-          <w:lang w:val="en-US"/>
-        </w:rPr>
-      </w:pPr>
-    </w:p>
-    <w:p>
-      <w:pPr>
-        <w:pStyle w:val="NormalNoIndent"/>
-        <w:jc w:val="center"/>
-        <w:rPr>
-          <w:lang w:val="en-US"/>
-        </w:rPr>
-      </w:pPr>
-    </w:p>
-    <w:p>
-      <w:pPr>
-        <w:pStyle w:val="NormalNoIndent"/>
-        <w:jc w:val="center"/>
-        <w:rPr>
-          <w:lang w:val="en-US"/>
-        </w:rPr>
-      </w:pPr>
       <w:r>
         <w:t>Київ —</w:t>
       </w:r>
@@ -480,6 +492,9 @@
     <w:p>
       <w:pPr>
         <w:pStyle w:val="a6"/>
+        <w:spacing w:line="360" w:lineRule="auto"/>
+        <w:ind w:firstLine="720"/>
+        <w:jc w:val="both"/>
         <w:rPr>
           <w:lang w:val="uk-UA"/>
         </w:rPr>
@@ -512,7 +527,7 @@
       <w:r>
         <w:fldChar w:fldCharType="separate"/>
       </w:r>
-      <w:hyperlink w:anchor="_Toc89687774" w:history="1">
+      <w:hyperlink w:anchor="_Toc89704997" w:history="1">
         <w:r>
           <w:rPr>
             <w:rStyle w:val="a5"/>
@@ -540,7 +555,7 @@
             <w:noProof/>
             <w:webHidden/>
           </w:rPr>
-          <w:instrText xml:space="preserve"> PAGEREF _Toc89687774 \h </w:instrText>
+          <w:instrText xml:space="preserve"> PAGEREF _Toc89704997 \h </w:instrText>
         </w:r>
         <w:r>
           <w:rPr>
@@ -560,7 +575,7 @@
             <w:noProof/>
             <w:webHidden/>
           </w:rPr>
-          <w:t>2</w:t>
+          <w:t>3</w:t>
         </w:r>
         <w:r>
           <w:rPr>
@@ -582,7 +597,7 @@
           <w:noProof/>
         </w:rPr>
       </w:pPr>
-      <w:hyperlink w:anchor="_Toc89687775" w:history="1">
+      <w:hyperlink w:anchor="_Toc89704998" w:history="1">
         <w:r>
           <w:rPr>
             <w:rStyle w:val="a5"/>
@@ -611,7 +626,7 @@
             <w:noProof/>
             <w:webHidden/>
           </w:rPr>
-          <w:instrText xml:space="preserve"> PAGEREF _Toc89687775 \h </w:instrText>
+          <w:instrText xml:space="preserve"> PAGEREF _Toc89704998 \h </w:instrText>
         </w:r>
         <w:r>
           <w:rPr>
@@ -631,7 +646,7 @@
             <w:noProof/>
             <w:webHidden/>
           </w:rPr>
-          <w:t>2</w:t>
+          <w:t>3</w:t>
         </w:r>
         <w:r>
           <w:rPr>
@@ -653,15 +668,16 @@
           <w:noProof/>
         </w:rPr>
       </w:pPr>
-      <w:hyperlink w:anchor="_Toc89687776" w:history="1">
+      <w:hyperlink w:anchor="_Toc89704999" w:history="1">
         <w:r>
           <w:rPr>
             <w:rStyle w:val="a5"/>
             <w:rFonts w:ascii="Times New Roman" w:hAnsi="Times New Roman"/>
+            <w:b/>
             <w:noProof/>
             <w:lang w:val="uk-UA"/>
           </w:rPr>
-          <w:t>1.2Хід роботи</w:t>
+          <w:t>1.2.1Хід роботи. Опукла оболонка</w:t>
         </w:r>
         <w:r>
           <w:rPr>
@@ -682,7 +698,7 @@
             <w:noProof/>
             <w:webHidden/>
           </w:rPr>
-          <w:instrText xml:space="preserve"> PAGEREF _Toc89687776 \h </w:instrText>
+          <w:instrText xml:space="preserve"> PAGEREF _Toc89704999 \h </w:instrText>
         </w:r>
         <w:r>
           <w:rPr>
@@ -703,6 +719,87 @@
             <w:webHidden/>
           </w:rPr>
           <w:t>3</w:t>
+        </w:r>
+        <w:r>
+          <w:rPr>
+            <w:noProof/>
+            <w:webHidden/>
+          </w:rPr>
+          <w:fldChar w:fldCharType="end"/>
+        </w:r>
+      </w:hyperlink>
+    </w:p>
+    <w:p>
+      <w:pPr>
+        <w:pStyle w:val="2"/>
+        <w:tabs>
+          <w:tab w:val="right" w:leader="dot" w:pos="9679"/>
+        </w:tabs>
+        <w:rPr>
+          <w:rFonts w:asciiTheme="minorHAnsi" w:eastAsiaTheme="minorEastAsia" w:hAnsiTheme="minorHAnsi" w:cstheme="minorBidi"/>
+          <w:noProof/>
+        </w:rPr>
+      </w:pPr>
+      <w:hyperlink w:anchor="_Toc89705000" w:history="1">
+        <w:r>
+          <w:rPr>
+            <w:rStyle w:val="a5"/>
+            <w:rFonts w:ascii="Times New Roman" w:hAnsi="Times New Roman"/>
+            <w:b/>
+            <w:noProof/>
+            <w:lang w:val="uk-UA"/>
+          </w:rPr>
+          <w:t xml:space="preserve">1.2.2Хід роботи. </w:t>
+        </w:r>
+        <w:r>
+          <w:rPr>
+            <w:rStyle w:val="a5"/>
+            <w:rFonts w:ascii="Times New Roman" w:hAnsi="Times New Roman"/>
+            <w:b/>
+            <w:noProof/>
+          </w:rPr>
+          <w:t>Афінне перетворення</w:t>
+        </w:r>
+        <w:r>
+          <w:rPr>
+            <w:noProof/>
+            <w:webHidden/>
+          </w:rPr>
+          <w:tab/>
+        </w:r>
+        <w:r>
+          <w:rPr>
+            <w:noProof/>
+            <w:webHidden/>
+          </w:rPr>
+          <w:fldChar w:fldCharType="begin"/>
+        </w:r>
+        <w:r>
+          <w:rPr>
+            <w:noProof/>
+            <w:webHidden/>
+          </w:rPr>
+          <w:instrText xml:space="preserve"> PAGEREF _Toc89705000 \h </w:instrText>
+        </w:r>
+        <w:r>
+          <w:rPr>
+            <w:noProof/>
+            <w:webHidden/>
+          </w:rPr>
+        </w:r>
+        <w:r>
+          <w:rPr>
+            <w:noProof/>
+            <w:webHidden/>
+          </w:rPr>
+          <w:fldChar w:fldCharType="separate"/>
+        </w:r>
+        <w:r>
+          <w:rPr>
+            <w:noProof/>
+            <w:webHidden/>
+          </w:rPr>
+          <w:t>4</w:t>
         </w:r>
         <w:r>
           <w:rPr>
@@ -724,7 +821,7 @@
           <w:noProof/>
         </w:rPr>
       </w:pPr>
-      <w:hyperlink w:anchor="_Toc89687777" w:history="1">
+      <w:hyperlink w:anchor="_Toc89705001" w:history="1">
         <w:r>
           <w:rPr>
             <w:rStyle w:val="a5"/>
@@ -752,7 +849,7 @@
             <w:noProof/>
             <w:webHidden/>
           </w:rPr>
-          <w:instrText xml:space="preserve"> PAGEREF _Toc89687777 \h </w:instrText>
+          <w:instrText xml:space="preserve"> PAGEREF _Toc89705001 \h </w:instrText>
         </w:r>
         <w:r>
           <w:rPr>
@@ -772,7 +869,7 @@
             <w:noProof/>
             <w:webHidden/>
           </w:rPr>
-          <w:t>3</w:t>
+          <w:t>5</w:t>
         </w:r>
         <w:r>
           <w:rPr>
@@ -794,7 +891,7 @@
           <w:noProof/>
         </w:rPr>
       </w:pPr>
-      <w:hyperlink w:anchor="_Toc89687778" w:history="1">
+      <w:hyperlink w:anchor="_Toc89705002" w:history="1">
         <w:r>
           <w:rPr>
             <w:rStyle w:val="a5"/>
@@ -802,7 +899,7 @@
             <w:noProof/>
             <w:lang w:val="uk-UA"/>
           </w:rPr>
-          <w:t>2.1 Реалізація програми</w:t>
+          <w:t>2.1 Реалізація програми. Опукла оболонка</w:t>
         </w:r>
         <w:r>
           <w:rPr>
@@ -823,7 +920,7 @@
             <w:noProof/>
             <w:webHidden/>
           </w:rPr>
-          <w:instrText xml:space="preserve"> PAGEREF _Toc89687778 \h </w:instrText>
+          <w:instrText xml:space="preserve"> PAGEREF _Toc89705002 \h </w:instrText>
         </w:r>
         <w:r>
           <w:rPr>
@@ -843,7 +940,78 @@
             <w:noProof/>
             <w:webHidden/>
           </w:rPr>
-          <w:t>3</w:t>
+          <w:t>5</w:t>
+        </w:r>
+        <w:r>
+          <w:rPr>
+            <w:noProof/>
+            <w:webHidden/>
+          </w:rPr>
+          <w:fldChar w:fldCharType="end"/>
+        </w:r>
+      </w:hyperlink>
+    </w:p>
+    <w:p>
+      <w:pPr>
+        <w:pStyle w:val="2"/>
+        <w:tabs>
+          <w:tab w:val="right" w:leader="dot" w:pos="9679"/>
+        </w:tabs>
+        <w:rPr>
+          <w:rFonts w:asciiTheme="minorHAnsi" w:eastAsiaTheme="minorEastAsia" w:hAnsiTheme="minorHAnsi" w:cstheme="minorBidi"/>
+          <w:noProof/>
+        </w:rPr>
+      </w:pPr>
+      <w:hyperlink w:anchor="_Toc89705003" w:history="1">
+        <w:r>
+          <w:rPr>
+            <w:rStyle w:val="a5"/>
+            <w:rFonts w:ascii="Times New Roman" w:hAnsi="Times New Roman"/>
+            <w:noProof/>
+            <w:lang w:val="uk-UA"/>
+          </w:rPr>
+          <w:t>2.2 Реалізація програми. Афінне перетворення</w:t>
+        </w:r>
+        <w:r>
+          <w:rPr>
+            <w:noProof/>
+            <w:webHidden/>
+          </w:rPr>
+          <w:tab/>
+        </w:r>
+        <w:r>
+          <w:rPr>
+            <w:noProof/>
+            <w:webHidden/>
+          </w:rPr>
+          <w:fldChar w:fldCharType="begin"/>
+        </w:r>
+        <w:r>
+          <w:rPr>
+            <w:noProof/>
+            <w:webHidden/>
+          </w:rPr>
+          <w:instrText xml:space="preserve"> PAGEREF _Toc89705003 \h </w:instrText>
+        </w:r>
+        <w:r>
+          <w:rPr>
+            <w:noProof/>
+            <w:webHidden/>
+          </w:rPr>
+        </w:r>
+        <w:r>
+          <w:rPr>
+            <w:noProof/>
+            <w:webHidden/>
+          </w:rPr>
+          <w:fldChar w:fldCharType="separate"/>
+        </w:r>
+        <w:r>
+          <w:rPr>
+            <w:noProof/>
+            <w:webHidden/>
+          </w:rPr>
+          <w:t>7</w:t>
         </w:r>
         <w:r>
           <w:rPr>
@@ -865,7 +1033,7 @@
           <w:noProof/>
         </w:rPr>
       </w:pPr>
-      <w:hyperlink w:anchor="_Toc89687779" w:history="1">
+      <w:hyperlink w:anchor="_Toc89705004" w:history="1">
         <w:r>
           <w:rPr>
             <w:rStyle w:val="a5"/>
@@ -893,7 +1061,7 @@
             <w:noProof/>
             <w:webHidden/>
           </w:rPr>
-          <w:instrText xml:space="preserve"> PAGEREF _Toc89687779 \h </w:instrText>
+          <w:instrText xml:space="preserve"> PAGEREF _Toc89705004 \h </w:instrText>
         </w:r>
         <w:r>
           <w:rPr>
@@ -913,7 +1081,7 @@
             <w:noProof/>
             <w:webHidden/>
           </w:rPr>
-          <w:t>5</w:t>
+          <w:t>8</w:t>
         </w:r>
         <w:r>
           <w:rPr>
@@ -925,6 +1093,11 @@
       </w:hyperlink>
     </w:p>
     <w:p>
+      <w:pPr>
+        <w:spacing w:line="360" w:lineRule="auto"/>
+        <w:ind w:firstLine="720"/>
+        <w:jc w:val="both"/>
+      </w:pPr>
       <w:r>
         <w:fldChar w:fldCharType="end"/>
       </w:r>
@@ -932,179 +1105,171 @@
     <w:p>
       <w:pPr>
         <w:pStyle w:val="1"/>
+        <w:spacing w:line="360" w:lineRule="auto"/>
+        <w:ind w:firstLine="720"/>
+        <w:jc w:val="both"/>
+        <w:rPr>
+          <w:sz w:val="28"/>
+          <w:szCs w:val="28"/>
+          <w:lang w:val="en-US"/>
+        </w:rPr>
+      </w:pPr>
+    </w:p>
+    <w:p>
+      <w:pPr>
+        <w:pStyle w:val="1"/>
+        <w:spacing w:line="360" w:lineRule="auto"/>
+        <w:ind w:firstLine="720"/>
+        <w:jc w:val="both"/>
+        <w:rPr>
+          <w:sz w:val="28"/>
+          <w:szCs w:val="28"/>
+          <w:lang w:val="en-US"/>
+        </w:rPr>
+      </w:pPr>
+    </w:p>
+    <w:p>
+      <w:pPr>
+        <w:pStyle w:val="1"/>
+        <w:spacing w:line="360" w:lineRule="auto"/>
+        <w:ind w:firstLine="720"/>
+        <w:jc w:val="both"/>
+        <w:rPr>
+          <w:sz w:val="28"/>
+          <w:szCs w:val="28"/>
+          <w:lang w:val="uk-UA"/>
+        </w:rPr>
+      </w:pPr>
+    </w:p>
+    <w:p>
+      <w:pPr>
+        <w:pStyle w:val="1"/>
+        <w:spacing w:line="360" w:lineRule="auto"/>
+        <w:ind w:firstLine="720"/>
+        <w:jc w:val="both"/>
+        <w:rPr>
+          <w:sz w:val="28"/>
+          <w:szCs w:val="28"/>
+          <w:lang w:val="uk-UA"/>
+        </w:rPr>
+      </w:pPr>
+    </w:p>
+    <w:p>
+      <w:pPr>
+        <w:pStyle w:val="1"/>
+        <w:spacing w:line="360" w:lineRule="auto"/>
+        <w:ind w:firstLine="720"/>
+        <w:jc w:val="both"/>
+        <w:rPr>
+          <w:sz w:val="28"/>
+          <w:szCs w:val="28"/>
+          <w:lang w:val="uk-UA"/>
+        </w:rPr>
+      </w:pPr>
+    </w:p>
+    <w:p>
+      <w:pPr>
+        <w:pStyle w:val="1"/>
+        <w:spacing w:line="360" w:lineRule="auto"/>
+        <w:ind w:firstLine="720"/>
+        <w:jc w:val="both"/>
+        <w:rPr>
+          <w:sz w:val="28"/>
+          <w:szCs w:val="28"/>
+          <w:lang w:val="uk-UA"/>
+        </w:rPr>
+      </w:pPr>
+    </w:p>
+    <w:p>
+      <w:pPr>
+        <w:pStyle w:val="1"/>
+        <w:spacing w:line="360" w:lineRule="auto"/>
+        <w:ind w:firstLine="720"/>
+        <w:jc w:val="both"/>
+        <w:rPr>
+          <w:sz w:val="28"/>
+          <w:szCs w:val="28"/>
+          <w:lang w:val="uk-UA"/>
+        </w:rPr>
+      </w:pPr>
+    </w:p>
+    <w:p>
+      <w:pPr>
+        <w:pStyle w:val="1"/>
+        <w:spacing w:line="360" w:lineRule="auto"/>
+        <w:ind w:firstLine="720"/>
+        <w:jc w:val="both"/>
+        <w:rPr>
+          <w:sz w:val="28"/>
+          <w:szCs w:val="28"/>
+          <w:lang w:val="uk-UA"/>
+        </w:rPr>
+      </w:pPr>
+    </w:p>
+    <w:p>
+      <w:pPr>
+        <w:pStyle w:val="1"/>
+        <w:spacing w:line="360" w:lineRule="auto"/>
+        <w:ind w:firstLine="720"/>
+        <w:jc w:val="both"/>
+        <w:rPr>
+          <w:sz w:val="28"/>
+          <w:szCs w:val="28"/>
+          <w:lang w:val="uk-UA"/>
+        </w:rPr>
+      </w:pPr>
+    </w:p>
+    <w:p>
+      <w:pPr>
+        <w:pStyle w:val="1"/>
+        <w:spacing w:line="360" w:lineRule="auto"/>
+        <w:ind w:firstLine="720"/>
+        <w:jc w:val="both"/>
+        <w:rPr>
+          <w:sz w:val="28"/>
+          <w:szCs w:val="28"/>
+          <w:lang w:val="uk-UA"/>
+        </w:rPr>
+      </w:pPr>
+    </w:p>
+    <w:p>
+      <w:pPr>
+        <w:pStyle w:val="1"/>
+        <w:spacing w:line="360" w:lineRule="auto"/>
+        <w:ind w:firstLine="720"/>
+        <w:jc w:val="both"/>
+        <w:rPr>
+          <w:sz w:val="28"/>
+          <w:szCs w:val="28"/>
+          <w:lang w:val="uk-UA"/>
+        </w:rPr>
+      </w:pPr>
+    </w:p>
+    <w:p>
+      <w:pPr>
+        <w:pStyle w:val="1"/>
+        <w:spacing w:line="360" w:lineRule="auto"/>
+        <w:jc w:val="both"/>
+        <w:rPr>
+          <w:sz w:val="28"/>
+          <w:szCs w:val="28"/>
+          <w:lang w:val="uk-UA"/>
+        </w:rPr>
+      </w:pPr>
+    </w:p>
+    <w:p>
+      <w:pPr>
+        <w:pStyle w:val="1"/>
+        <w:spacing w:line="360" w:lineRule="auto"/>
+        <w:ind w:firstLine="720"/>
         <w:jc w:val="center"/>
         <w:rPr>
           <w:sz w:val="28"/>
           <w:szCs w:val="28"/>
-          <w:lang w:val="en-US"/>
-        </w:rPr>
-      </w:pPr>
-    </w:p>
-    <w:p>
-      <w:pPr>
-        <w:pStyle w:val="1"/>
-        <w:jc w:val="center"/>
-        <w:rPr>
-          <w:sz w:val="28"/>
-          <w:szCs w:val="28"/>
-          <w:lang w:val="en-US"/>
-        </w:rPr>
-      </w:pPr>
-    </w:p>
-    <w:p>
-      <w:pPr>
-        <w:pStyle w:val="1"/>
-        <w:jc w:val="center"/>
-        <w:rPr>
-          <w:sz w:val="28"/>
-          <w:szCs w:val="28"/>
-          <w:lang w:val="uk-UA"/>
-        </w:rPr>
-      </w:pPr>
-    </w:p>
-    <w:p>
-      <w:pPr>
-        <w:pStyle w:val="1"/>
-        <w:jc w:val="center"/>
-        <w:rPr>
-          <w:sz w:val="28"/>
-          <w:szCs w:val="28"/>
-          <w:lang w:val="uk-UA"/>
-        </w:rPr>
-      </w:pPr>
-    </w:p>
-    <w:p>
-      <w:pPr>
-        <w:pStyle w:val="1"/>
-        <w:jc w:val="center"/>
-        <w:rPr>
-          <w:sz w:val="28"/>
-          <w:szCs w:val="28"/>
-          <w:lang w:val="uk-UA"/>
-        </w:rPr>
-      </w:pPr>
-    </w:p>
-    <w:p>
-      <w:pPr>
-        <w:pStyle w:val="1"/>
-        <w:jc w:val="center"/>
-        <w:rPr>
-          <w:sz w:val="28"/>
-          <w:szCs w:val="28"/>
-          <w:lang w:val="uk-UA"/>
-        </w:rPr>
-      </w:pPr>
-    </w:p>
-    <w:p>
-      <w:pPr>
-        <w:pStyle w:val="1"/>
-        <w:jc w:val="center"/>
-        <w:rPr>
-          <w:sz w:val="28"/>
-          <w:szCs w:val="28"/>
-          <w:lang w:val="uk-UA"/>
-        </w:rPr>
-      </w:pPr>
-    </w:p>
-    <w:p>
-      <w:pPr>
-        <w:pStyle w:val="1"/>
-        <w:jc w:val="center"/>
-        <w:rPr>
-          <w:sz w:val="28"/>
-          <w:szCs w:val="28"/>
-          <w:lang w:val="uk-UA"/>
-        </w:rPr>
-      </w:pPr>
-    </w:p>
-    <w:p>
-      <w:pPr>
-        <w:pStyle w:val="1"/>
-        <w:jc w:val="center"/>
-        <w:rPr>
-          <w:sz w:val="28"/>
-          <w:szCs w:val="28"/>
-          <w:lang w:val="uk-UA"/>
-        </w:rPr>
-      </w:pPr>
-    </w:p>
-    <w:p>
-      <w:pPr>
-        <w:pStyle w:val="1"/>
-        <w:jc w:val="center"/>
-        <w:rPr>
-          <w:sz w:val="28"/>
-          <w:szCs w:val="28"/>
-          <w:lang w:val="uk-UA"/>
-        </w:rPr>
-      </w:pPr>
-    </w:p>
-    <w:p>
-      <w:pPr>
-        <w:pStyle w:val="1"/>
-        <w:jc w:val="center"/>
-        <w:rPr>
-          <w:sz w:val="28"/>
-          <w:szCs w:val="28"/>
-          <w:lang w:val="uk-UA"/>
-        </w:rPr>
-      </w:pPr>
-    </w:p>
-    <w:p>
-      <w:pPr>
-        <w:pStyle w:val="1"/>
-        <w:jc w:val="center"/>
-        <w:rPr>
-          <w:sz w:val="28"/>
-          <w:szCs w:val="28"/>
-          <w:lang w:val="uk-UA"/>
-        </w:rPr>
-      </w:pPr>
-    </w:p>
-    <w:p>
-      <w:pPr>
-        <w:pStyle w:val="1"/>
-        <w:jc w:val="center"/>
-        <w:rPr>
-          <w:sz w:val="28"/>
-          <w:szCs w:val="28"/>
-          <w:lang w:val="uk-UA"/>
-        </w:rPr>
-      </w:pPr>
-    </w:p>
-    <w:p>
-      <w:pPr>
-        <w:pStyle w:val="1"/>
-        <w:jc w:val="center"/>
-        <w:rPr>
-          <w:sz w:val="28"/>
-          <w:szCs w:val="28"/>
-          <w:lang w:val="uk-UA"/>
-        </w:rPr>
-      </w:pPr>
-    </w:p>
-    <w:p>
-      <w:pPr>
-        <w:pStyle w:val="1"/>
-        <w:jc w:val="center"/>
-        <w:rPr>
-          <w:sz w:val="28"/>
-          <w:szCs w:val="28"/>
-          <w:lang w:val="en-US"/>
-        </w:rPr>
-      </w:pPr>
-    </w:p>
-    <w:p>
-      <w:pPr>
-        <w:pStyle w:val="1"/>
-        <w:jc w:val="center"/>
-        <w:rPr>
-          <w:sz w:val="28"/>
-          <w:szCs w:val="28"/>
-          <w:lang w:val="uk-UA"/>
-        </w:rPr>
-      </w:pPr>
-      <w:bookmarkStart w:id="0" w:name="_Toc89687774"/>
+          <w:lang w:val="uk-UA"/>
+        </w:rPr>
+      </w:pPr>
+      <w:bookmarkStart w:id="0" w:name="_Toc89704997"/>
       <w:r>
         <w:rPr>
           <w:sz w:val="28"/>
@@ -1134,15 +1299,16 @@
     <w:p>
       <w:pPr>
         <w:pStyle w:val="a3"/>
-        <w:ind w:left="432"/>
-        <w:rPr>
-          <w:rFonts w:ascii="Times New Roman" w:hAnsi="Times New Roman"/>
-          <w:sz w:val="28"/>
-          <w:szCs w:val="28"/>
-          <w:lang w:val="uk-UA"/>
-        </w:rPr>
-      </w:pPr>
-      <w:bookmarkStart w:id="1" w:name="_Toc89687775"/>
+        <w:spacing w:line="360" w:lineRule="auto"/>
+        <w:ind w:left="432" w:firstLine="720"/>
+        <w:rPr>
+          <w:rFonts w:ascii="Times New Roman" w:hAnsi="Times New Roman"/>
+          <w:sz w:val="28"/>
+          <w:szCs w:val="28"/>
+          <w:lang w:val="uk-UA"/>
+        </w:rPr>
+      </w:pPr>
+      <w:bookmarkStart w:id="1" w:name="_Toc89704998"/>
       <w:r>
         <w:rPr>
           <w:rFonts w:ascii="Times New Roman" w:hAnsi="Times New Roman"/>
@@ -1156,23 +1322,31 @@
     </w:p>
     <w:p>
       <w:pPr>
-        <w:rPr>
-          <w:lang w:val="uk-UA"/>
-        </w:rPr>
-      </w:pPr>
-    </w:p>
-    <w:p>
-      <w:pPr>
-        <w:rPr>
-          <w:rFonts w:ascii="Times New Roman" w:hAnsi="Times New Roman"/>
-          <w:sz w:val="28"/>
-          <w:szCs w:val="28"/>
-          <w:lang w:val="uk-UA"/>
-        </w:rPr>
-      </w:pPr>
-    </w:p>
-    <w:p>
-      <w:pPr>
+        <w:spacing w:line="360" w:lineRule="auto"/>
+        <w:ind w:firstLine="720"/>
+        <w:jc w:val="both"/>
+        <w:rPr>
+          <w:lang w:val="uk-UA"/>
+        </w:rPr>
+      </w:pPr>
+    </w:p>
+    <w:p>
+      <w:pPr>
+        <w:spacing w:line="360" w:lineRule="auto"/>
+        <w:ind w:firstLine="720"/>
+        <w:jc w:val="both"/>
+        <w:rPr>
+          <w:rFonts w:ascii="Times New Roman" w:hAnsi="Times New Roman"/>
+          <w:sz w:val="28"/>
+          <w:szCs w:val="28"/>
+          <w:lang w:val="uk-UA"/>
+        </w:rPr>
+      </w:pPr>
+    </w:p>
+    <w:p>
+      <w:pPr>
+        <w:spacing w:line="360" w:lineRule="auto"/>
+        <w:ind w:firstLine="720"/>
         <w:jc w:val="both"/>
         <w:rPr>
           <w:rFonts w:ascii="Times New Roman" w:hAnsi="Times New Roman"/>
@@ -1223,10 +1397,34 @@
         </w:rPr>
         <w:t>.</w:t>
       </w:r>
+      <w:r>
+        <w:rPr>
+          <w:rFonts w:ascii="Segoe UI" w:hAnsi="Segoe UI" w:cs="Segoe UI"/>
+          <w:color w:val="212529"/>
+          <w:sz w:val="21"/>
+          <w:szCs w:val="21"/>
+          <w:shd w:val="clear" w:color="auto" w:fill="FFFFFF"/>
+          <w:lang w:val="uk-UA"/>
+        </w:rPr>
+        <w:t xml:space="preserve">  </w:t>
+      </w:r>
+      <w:r>
+        <w:rPr>
+          <w:rFonts w:ascii="Times New Roman" w:hAnsi="Times New Roman"/>
+          <w:color w:val="212529"/>
+          <w:sz w:val="28"/>
+          <w:szCs w:val="28"/>
+          <w:shd w:val="clear" w:color="auto" w:fill="FFFFFF"/>
+        </w:rPr>
+        <w:t>Розробити програмний засіб, який здійснює афінне перетворення множини точок заданих своїми координатами та відображує її на координатній площині і зберігає зображення в одному з графічних форматів.</w:t>
+      </w:r>
     </w:p>
     <w:p>
       <w:pPr>
         <w:pStyle w:val="a3"/>
+        <w:spacing w:line="360" w:lineRule="auto"/>
+        <w:ind w:firstLine="720"/>
+        <w:jc w:val="both"/>
         <w:rPr>
           <w:rFonts w:ascii="Times New Roman" w:hAnsi="Times New Roman"/>
           <w:sz w:val="28"/>
@@ -1238,6 +1436,9 @@
     <w:p>
       <w:pPr>
         <w:pStyle w:val="a3"/>
+        <w:spacing w:line="360" w:lineRule="auto"/>
+        <w:ind w:firstLine="720"/>
+        <w:jc w:val="both"/>
         <w:rPr>
           <w:rFonts w:ascii="Times New Roman" w:hAnsi="Times New Roman"/>
           <w:sz w:val="28"/>
@@ -1251,25 +1452,60 @@
         <w:pStyle w:val="a3"/>
         <w:rPr>
           <w:rFonts w:ascii="Times New Roman" w:hAnsi="Times New Roman"/>
-          <w:sz w:val="28"/>
-          <w:szCs w:val="28"/>
-          <w:lang w:val="uk-UA"/>
-        </w:rPr>
-      </w:pPr>
-      <w:bookmarkStart w:id="2" w:name="_Toc89687776"/>
-      <w:r>
-        <w:rPr>
-          <w:rFonts w:ascii="Times New Roman" w:hAnsi="Times New Roman"/>
-          <w:sz w:val="28"/>
-          <w:szCs w:val="28"/>
-          <w:lang w:val="uk-UA"/>
-        </w:rPr>
-        <w:t>1.2Хід роботи</w:t>
+          <w:b/>
+          <w:sz w:val="28"/>
+          <w:szCs w:val="28"/>
+          <w:lang w:val="uk-UA"/>
+        </w:rPr>
+      </w:pPr>
+      <w:bookmarkStart w:id="2" w:name="_Toc89704999"/>
+      <w:r>
+        <w:rPr>
+          <w:rFonts w:ascii="Times New Roman" w:hAnsi="Times New Roman"/>
+          <w:b/>
+          <w:sz w:val="28"/>
+          <w:szCs w:val="28"/>
+          <w:lang w:val="uk-UA"/>
+        </w:rPr>
+        <w:t>1.2</w:t>
+      </w:r>
+      <w:r>
+        <w:rPr>
+          <w:rFonts w:ascii="Times New Roman" w:hAnsi="Times New Roman"/>
+          <w:b/>
+          <w:sz w:val="28"/>
+          <w:szCs w:val="28"/>
+          <w:lang w:val="uk-UA"/>
+        </w:rPr>
+        <w:t>.1</w:t>
+      </w:r>
+      <w:r>
+        <w:rPr>
+          <w:rFonts w:ascii="Times New Roman" w:hAnsi="Times New Roman"/>
+          <w:b/>
+          <w:sz w:val="28"/>
+          <w:szCs w:val="28"/>
+          <w:lang w:val="uk-UA"/>
+        </w:rPr>
+        <w:t>Хід роботи</w:t>
+      </w:r>
+      <w:r>
+        <w:rPr>
+          <w:rFonts w:ascii="Times New Roman" w:hAnsi="Times New Roman"/>
+          <w:b/>
+          <w:sz w:val="28"/>
+          <w:szCs w:val="28"/>
+          <w:lang w:val="uk-UA"/>
+        </w:rPr>
+        <w:t>. Опукла оболонка</w:t>
       </w:r>
       <w:bookmarkEnd w:id="2"/>
     </w:p>
     <w:p>
       <w:pPr>
+        <w:pStyle w:val="a3"/>
+        <w:spacing w:line="360" w:lineRule="auto"/>
+        <w:ind w:firstLine="720"/>
         <w:rPr>
           <w:lang w:val="uk-UA"/>
         </w:rPr>
@@ -1286,7 +1522,9 @@
       <w:pPr>
         <w:pStyle w:val="a9"/>
         <w:shd w:val="clear" w:color="auto" w:fill="FFFFFF"/>
-        <w:spacing w:before="0" w:beforeAutospacing="0"/>
+        <w:spacing w:before="0" w:beforeAutospacing="0" w:line="360" w:lineRule="auto"/>
+        <w:ind w:firstLine="720"/>
+        <w:jc w:val="both"/>
         <w:rPr>
           <w:color w:val="212529"/>
           <w:sz w:val="28"/>
@@ -1306,7 +1544,9 @@
     <w:p>
       <w:pPr>
         <w:shd w:val="clear" w:color="auto" w:fill="FFFFFF"/>
-        <w:spacing w:after="100" w:afterAutospacing="1" w:line="240" w:lineRule="auto"/>
+        <w:spacing w:after="100" w:afterAutospacing="1" w:line="360" w:lineRule="auto"/>
+        <w:ind w:firstLine="720"/>
+        <w:jc w:val="both"/>
         <w:rPr>
           <w:rFonts w:ascii="Times New Roman" w:hAnsi="Times New Roman"/>
           <w:color w:val="212529"/>
@@ -1365,7 +1605,9 @@
     <w:p>
       <w:pPr>
         <w:shd w:val="clear" w:color="auto" w:fill="FFFFFF"/>
-        <w:spacing w:after="100" w:afterAutospacing="1" w:line="240" w:lineRule="auto"/>
+        <w:spacing w:after="100" w:afterAutospacing="1" w:line="360" w:lineRule="auto"/>
+        <w:ind w:firstLine="720"/>
+        <w:jc w:val="both"/>
         <w:rPr>
           <w:rFonts w:ascii="Times New Roman" w:hAnsi="Times New Roman"/>
           <w:color w:val="212529"/>
@@ -1386,7 +1628,9 @@
     <w:p>
       <w:pPr>
         <w:shd w:val="clear" w:color="auto" w:fill="FFFFFF"/>
-        <w:spacing w:after="100" w:afterAutospacing="1" w:line="240" w:lineRule="auto"/>
+        <w:spacing w:after="100" w:afterAutospacing="1" w:line="360" w:lineRule="auto"/>
+        <w:ind w:firstLine="720"/>
+        <w:jc w:val="both"/>
         <w:rPr>
           <w:rFonts w:ascii="Times New Roman" w:hAnsi="Times New Roman"/>
           <w:color w:val="212529"/>
@@ -1411,7 +1655,9 @@
           <w:numId w:val="2"/>
         </w:numPr>
         <w:shd w:val="clear" w:color="auto" w:fill="FFFFFF"/>
-        <w:spacing w:before="100" w:beforeAutospacing="1" w:after="100" w:afterAutospacing="1" w:line="240" w:lineRule="auto"/>
+        <w:spacing w:before="100" w:beforeAutospacing="1" w:after="100" w:afterAutospacing="1" w:line="360" w:lineRule="auto"/>
+        <w:ind w:firstLine="720"/>
+        <w:jc w:val="both"/>
         <w:rPr>
           <w:rFonts w:ascii="Times New Roman" w:hAnsi="Times New Roman"/>
           <w:color w:val="212529"/>
@@ -1426,6 +1672,7 @@
           <w:sz w:val="28"/>
           <w:szCs w:val="28"/>
         </w:rPr>
+        <w:lastRenderedPageBreak/>
         <w:t>Зчитує датасет з файлу;</w:t>
       </w:r>
     </w:p>
@@ -1436,7 +1683,9 @@
           <w:numId w:val="2"/>
         </w:numPr>
         <w:shd w:val="clear" w:color="auto" w:fill="FFFFFF"/>
-        <w:spacing w:before="100" w:beforeAutospacing="1" w:after="100" w:afterAutospacing="1" w:line="240" w:lineRule="auto"/>
+        <w:spacing w:before="100" w:beforeAutospacing="1" w:after="100" w:afterAutospacing="1" w:line="360" w:lineRule="auto"/>
+        <w:ind w:firstLine="720"/>
+        <w:jc w:val="both"/>
         <w:rPr>
           <w:rFonts w:ascii="Times New Roman" w:hAnsi="Times New Roman"/>
           <w:color w:val="212529"/>
@@ -1461,7 +1710,9 @@
           <w:numId w:val="2"/>
         </w:numPr>
         <w:shd w:val="clear" w:color="auto" w:fill="FFFFFF"/>
-        <w:spacing w:before="100" w:beforeAutospacing="1" w:after="100" w:afterAutospacing="1" w:line="240" w:lineRule="auto"/>
+        <w:spacing w:before="100" w:beforeAutospacing="1" w:after="100" w:afterAutospacing="1" w:line="360" w:lineRule="auto"/>
+        <w:ind w:firstLine="720"/>
+        <w:jc w:val="both"/>
         <w:rPr>
           <w:rFonts w:ascii="Times New Roman" w:hAnsi="Times New Roman"/>
           <w:color w:val="212529"/>
@@ -1545,7 +1796,9 @@
           <w:numId w:val="2"/>
         </w:numPr>
         <w:shd w:val="clear" w:color="auto" w:fill="FFFFFF"/>
-        <w:spacing w:before="100" w:beforeAutospacing="1" w:after="100" w:afterAutospacing="1" w:line="240" w:lineRule="auto"/>
+        <w:spacing w:before="100" w:beforeAutospacing="1" w:after="100" w:afterAutospacing="1" w:line="360" w:lineRule="auto"/>
+        <w:ind w:firstLine="720"/>
+        <w:jc w:val="both"/>
         <w:rPr>
           <w:rFonts w:ascii="Times New Roman" w:hAnsi="Times New Roman"/>
           <w:color w:val="212529"/>
@@ -1570,7 +1823,9 @@
           <w:numId w:val="2"/>
         </w:numPr>
         <w:shd w:val="clear" w:color="auto" w:fill="FFFFFF"/>
-        <w:spacing w:before="100" w:beforeAutospacing="1" w:after="100" w:afterAutospacing="1" w:line="240" w:lineRule="auto"/>
+        <w:spacing w:before="100" w:beforeAutospacing="1" w:after="100" w:afterAutospacing="1" w:line="360" w:lineRule="auto"/>
+        <w:ind w:firstLine="720"/>
+        <w:jc w:val="both"/>
         <w:rPr>
           <w:rFonts w:ascii="Times New Roman" w:hAnsi="Times New Roman"/>
           <w:color w:val="212529"/>
@@ -1595,7 +1850,9 @@
           <w:numId w:val="2"/>
         </w:numPr>
         <w:shd w:val="clear" w:color="auto" w:fill="FFFFFF"/>
-        <w:spacing w:before="100" w:beforeAutospacing="1" w:after="100" w:afterAutospacing="1" w:line="240" w:lineRule="auto"/>
+        <w:spacing w:before="100" w:beforeAutospacing="1" w:after="100" w:afterAutospacing="1" w:line="360" w:lineRule="auto"/>
+        <w:ind w:firstLine="720"/>
+        <w:jc w:val="both"/>
         <w:rPr>
           <w:rFonts w:ascii="Times New Roman" w:hAnsi="Times New Roman"/>
           <w:color w:val="212529"/>
@@ -1615,36 +1872,322 @@
     </w:p>
     <w:p>
       <w:pPr>
+        <w:shd w:val="clear" w:color="auto" w:fill="FFFFFF"/>
+        <w:spacing w:before="100" w:beforeAutospacing="1" w:after="100" w:afterAutospacing="1" w:line="360" w:lineRule="auto"/>
+        <w:jc w:val="both"/>
+        <w:rPr>
+          <w:rFonts w:ascii="Times New Roman" w:hAnsi="Times New Roman"/>
+          <w:color w:val="212529"/>
+          <w:sz w:val="28"/>
+          <w:szCs w:val="28"/>
+          <w:lang w:val="uk-UA"/>
+        </w:rPr>
+      </w:pPr>
+    </w:p>
+    <w:p>
+      <w:pPr>
+        <w:pStyle w:val="a3"/>
+        <w:rPr>
+          <w:rFonts w:ascii="Times New Roman" w:hAnsi="Times New Roman"/>
+          <w:b/>
+          <w:sz w:val="28"/>
+          <w:szCs w:val="28"/>
+        </w:rPr>
+      </w:pPr>
+      <w:bookmarkStart w:id="3" w:name="_Toc89705000"/>
+      <w:r>
+        <w:rPr>
+          <w:rFonts w:ascii="Times New Roman" w:hAnsi="Times New Roman"/>
+          <w:b/>
+          <w:sz w:val="28"/>
+          <w:szCs w:val="28"/>
+          <w:lang w:val="uk-UA"/>
+        </w:rPr>
+        <w:t>1.2</w:t>
+      </w:r>
+      <w:r>
+        <w:rPr>
+          <w:rFonts w:ascii="Times New Roman" w:hAnsi="Times New Roman"/>
+          <w:b/>
+          <w:sz w:val="28"/>
+          <w:szCs w:val="28"/>
+          <w:lang w:val="uk-UA"/>
+        </w:rPr>
+        <w:t>.2</w:t>
+      </w:r>
+      <w:r>
+        <w:rPr>
+          <w:rFonts w:ascii="Times New Roman" w:hAnsi="Times New Roman"/>
+          <w:b/>
+          <w:sz w:val="28"/>
+          <w:szCs w:val="28"/>
+          <w:lang w:val="uk-UA"/>
+        </w:rPr>
+        <w:t xml:space="preserve">Хід роботи. </w:t>
+      </w:r>
+      <w:r>
+        <w:rPr>
+          <w:rFonts w:ascii="Times New Roman" w:hAnsi="Times New Roman"/>
+          <w:b/>
+          <w:sz w:val="28"/>
+          <w:szCs w:val="28"/>
+        </w:rPr>
+        <w:t>Афінне перетворення</w:t>
+      </w:r>
+      <w:bookmarkEnd w:id="3"/>
+    </w:p>
+    <w:p>
+      <w:pPr>
+        <w:pStyle w:val="a3"/>
+        <w:rPr>
+          <w:rFonts w:ascii="Times New Roman" w:hAnsi="Times New Roman"/>
+          <w:sz w:val="28"/>
+          <w:szCs w:val="28"/>
+          <w:lang w:val="uk-UA"/>
+        </w:rPr>
+      </w:pPr>
+    </w:p>
+    <w:p>
+      <w:pPr>
+        <w:pStyle w:val="a3"/>
+        <w:rPr>
+          <w:rFonts w:ascii="Times New Roman" w:hAnsi="Times New Roman"/>
+          <w:sz w:val="28"/>
+          <w:szCs w:val="28"/>
+          <w:lang w:val="uk-UA"/>
+        </w:rPr>
+      </w:pPr>
+      <w:r>
+        <w:rPr>
+          <w:rFonts w:ascii="Times New Roman" w:hAnsi="Times New Roman"/>
+          <w:sz w:val="28"/>
+          <w:szCs w:val="28"/>
+          <w:lang w:val="uk-UA"/>
+        </w:rPr>
+        <w:t xml:space="preserve"> </w:t>
+      </w:r>
+    </w:p>
+    <w:p>
+      <w:pPr>
+        <w:pStyle w:val="NormalNoIndent"/>
+        <w:ind w:firstLine="720"/>
+      </w:pPr>
+      <w:r>
+        <w:t>Вивчити математичні основи </w:t>
+      </w:r>
+      <w:hyperlink r:id="rId9" w:anchor="section-9" w:history="1">
+        <w:r>
+          <w:rPr>
+            <w:rStyle w:val="a5"/>
+            <w:color w:val="auto"/>
+            <w:u w:val="none"/>
+          </w:rPr>
+          <w:t>афінних перетворень і особливості їх реалізації</w:t>
+        </w:r>
+      </w:hyperlink>
+    </w:p>
+    <w:p>
+      <w:pPr>
+        <w:pStyle w:val="NormalNoIndent"/>
+        <w:ind w:firstLine="720"/>
+      </w:pPr>
+      <w:r>
+        <w:t>Використати датасет з </w:t>
+      </w:r>
+      <w:hyperlink r:id="rId10" w:history="1">
+        <w:r>
+          <w:rPr>
+            <w:rStyle w:val="a5"/>
+            <w:color w:val="auto"/>
+            <w:u w:val="none"/>
+          </w:rPr>
+          <w:t>лабораторної роботи №2</w:t>
+        </w:r>
+      </w:hyperlink>
+    </w:p>
+    <w:p>
+      <w:pPr>
+        <w:pStyle w:val="NormalNoIndent"/>
+        <w:ind w:firstLine="720"/>
+      </w:pPr>
+      <w:r>
+        <w:t>Визначити афінне перетворенняяк обертання навколо точки (480; 480) на кут</w:t>
+      </w:r>
+      <w:r>
+        <w:t>:</w:t>
+      </w:r>
+    </w:p>
+    <w:p>
+      <w:pPr>
+        <w:pStyle w:val="NormalNoIndent"/>
+        <w:ind w:firstLine="720"/>
+      </w:pPr>
+      <w:r>
+        <w:pict>
+          <v:shapetype id="_x0000_t75" coordsize="21600,21600" o:spt="75" o:preferrelative="t" path="m@4@5l@4@11@9@11@9@5xe" filled="f" stroked="f">
+            <v:stroke joinstyle="miter"/>
+            <v:formulas>
+              <v:f eqn="if lineDrawn pixelLineWidth 0"/>
+              <v:f eqn="sum @0 1 0"/>
+              <v:f eqn="sum 0 0 @1"/>
+              <v:f eqn="prod @2 1 2"/>
+              <v:f eqn="prod @3 21600 pixelWidth"/>
+              <v:f eqn="prod @3 21600 pixelHeight"/>
+              <v:f eqn="sum @0 0 1"/>
+              <v:f eqn="prod @6 1 2"/>
+              <v:f eqn="prod @7 21600 pixelWidth"/>
+              <v:f eqn="sum @8 21600 0"/>
+              <v:f eqn="prod @7 21600 pixelHeight"/>
+              <v:f eqn="sum @10 21600 0"/>
+            </v:formulas>
+            <v:path o:extrusionok="f" gradientshapeok="t" o:connecttype="rect"/>
+            <o:lock v:ext="edit" aspectratio="t"/>
+          </v:shapetype>
+          <v:shape id="_x0000_i1025" type="#_x0000_t75" style="width:89.4pt;height:28.2pt">
+            <v:imagedata r:id="rId11" o:title=""/>
+          </v:shape>
+        </w:pict>
+      </w:r>
+      <w:r>
+        <w:t xml:space="preserve">, </w:t>
+      </w:r>
+      <w:r>
+        <w:t>де n відповідає останній цифрі логіну на платформу Сікорський (</w:t>
+      </w:r>
+      <w:r>
+        <w:t>в даній лабораторній номер - 1</w:t>
+      </w:r>
+      <w:r>
+        <w:t> )</w:t>
+      </w:r>
+      <w:r>
+        <w:t xml:space="preserve"> </w:t>
+      </w:r>
+      <w:r>
+        <w:t>і розрахувати його результуючу матрицю</w:t>
+      </w:r>
+    </w:p>
+    <w:p>
+      <w:pPr>
+        <w:pStyle w:val="NormalNoIndent"/>
+        <w:ind w:firstLine="720"/>
+      </w:pPr>
+      <w:r>
+        <w:t>Скачати файл з датасетом. Файл в текстовому форматі містить пари цілих чисел які є координатами точок. </w:t>
+      </w:r>
+    </w:p>
+    <w:p>
+      <w:pPr>
+        <w:pStyle w:val="NormalNoIndent"/>
+        <w:ind w:firstLine="720"/>
+      </w:pPr>
+      <w:r>
+        <w:lastRenderedPageBreak/>
+        <w:t>Необхідно написати програму будь якою мовою з використанням будь яких бібліотек яка</w:t>
+      </w:r>
+    </w:p>
+    <w:p>
+      <w:pPr>
+        <w:pStyle w:val="NormalNoIndent"/>
+        <w:ind w:firstLine="720"/>
+      </w:pPr>
+      <w:r>
+        <w:t>Зчитує датасет з файлу;</w:t>
+      </w:r>
+    </w:p>
+    <w:p>
+      <w:pPr>
+        <w:pStyle w:val="NormalNoIndent"/>
+        <w:ind w:firstLine="720"/>
+      </w:pPr>
+      <w:r>
+        <w:t>Виконує задане афінне перетворення з датасетом;</w:t>
+      </w:r>
+    </w:p>
+    <w:p>
+      <w:pPr>
+        <w:pStyle w:val="NormalNoIndent"/>
+        <w:ind w:firstLine="720"/>
+      </w:pPr>
+      <w:r>
+        <w:t>Встановлює розміри вікна (полотна – </w:t>
+      </w:r>
+      <w:r>
+        <w:rPr>
+          <w:lang w:val="en-US"/>
+        </w:rPr>
+        <w:t>canvas size</w:t>
+      </w:r>
+      <w:r>
+        <w:t>)</w:t>
+      </w:r>
+      <w:r>
+        <w:rPr>
+          <w:lang w:val="en-US"/>
+        </w:rPr>
+        <w:t> </w:t>
+      </w:r>
+      <w:r>
+        <w:rPr>
+          <w:bCs/>
+          <w:lang w:val="en-US"/>
+        </w:rPr>
+        <w:t>960х960</w:t>
+      </w:r>
+      <w:r>
+        <w:rPr>
+          <w:lang w:val="en-US"/>
+        </w:rPr>
+        <w:t> </w:t>
+      </w:r>
+      <w:r>
+        <w:t>пкс;</w:t>
+      </w:r>
+    </w:p>
+    <w:p>
+      <w:pPr>
+        <w:pStyle w:val="NormalNoIndent"/>
+        <w:ind w:firstLine="720"/>
+      </w:pPr>
+      <w:r>
+        <w:t>Відображає  датасет після афінного перетворення точками синього кольору;</w:t>
+      </w:r>
+    </w:p>
+    <w:p>
+      <w:pPr>
+        <w:pStyle w:val="NormalNoIndent"/>
+        <w:ind w:firstLine="720"/>
+      </w:pPr>
+      <w:r>
+        <w:t>Виводить результати у файли будь-якого графічного формату.</w:t>
+      </w:r>
+    </w:p>
+    <w:p>
+      <w:pPr>
         <w:pStyle w:val="1"/>
-        <w:rPr>
-          <w:sz w:val="28"/>
-          <w:szCs w:val="28"/>
-          <w:lang w:val="uk-UA"/>
+        <w:spacing w:line="360" w:lineRule="auto"/>
+        <w:ind w:firstLine="720"/>
+        <w:jc w:val="both"/>
+        <w:rPr>
+          <w:sz w:val="28"/>
+          <w:szCs w:val="28"/>
+          <w:lang w:val="en-US"/>
         </w:rPr>
       </w:pPr>
     </w:p>
     <w:p>
       <w:pPr>
         <w:pStyle w:val="1"/>
+        <w:spacing w:line="360" w:lineRule="auto"/>
+        <w:ind w:firstLine="720"/>
         <w:jc w:val="center"/>
         <w:rPr>
           <w:sz w:val="28"/>
           <w:szCs w:val="28"/>
-          <w:lang w:val="en-US"/>
-        </w:rPr>
-      </w:pPr>
-    </w:p>
-    <w:p>
-      <w:pPr>
-        <w:pStyle w:val="1"/>
-        <w:jc w:val="center"/>
-        <w:rPr>
-          <w:sz w:val="28"/>
-          <w:szCs w:val="28"/>
-          <w:lang w:val="uk-UA"/>
-        </w:rPr>
-      </w:pPr>
-      <w:bookmarkStart w:id="3" w:name="_Toc89687777"/>
+          <w:lang w:val="uk-UA"/>
+        </w:rPr>
+      </w:pPr>
+      <w:bookmarkStart w:id="4" w:name="_Toc89705001"/>
       <w:r>
         <w:rPr>
           <w:sz w:val="28"/>
@@ -1653,19 +2196,22 @@
         </w:rPr>
         <w:t>2 Основна частина</w:t>
       </w:r>
-      <w:bookmarkEnd w:id="3"/>
+      <w:bookmarkEnd w:id="4"/>
     </w:p>
     <w:p>
       <w:pPr>
         <w:pStyle w:val="a3"/>
-        <w:rPr>
-          <w:rFonts w:ascii="Times New Roman" w:hAnsi="Times New Roman"/>
-          <w:sz w:val="28"/>
-          <w:szCs w:val="28"/>
-          <w:lang w:val="en-US"/>
-        </w:rPr>
-      </w:pPr>
-      <w:bookmarkStart w:id="4" w:name="_Toc89687778"/>
+        <w:spacing w:line="360" w:lineRule="auto"/>
+        <w:ind w:firstLine="720"/>
+        <w:jc w:val="both"/>
+        <w:rPr>
+          <w:rFonts w:ascii="Times New Roman" w:hAnsi="Times New Roman"/>
+          <w:sz w:val="28"/>
+          <w:szCs w:val="28"/>
+          <w:lang w:val="en-US"/>
+        </w:rPr>
+      </w:pPr>
+      <w:bookmarkStart w:id="5" w:name="_Toc89705002"/>
       <w:r>
         <w:rPr>
           <w:rFonts w:ascii="Times New Roman" w:hAnsi="Times New Roman"/>
@@ -1675,17 +2221,32 @@
         </w:rPr>
         <w:t>2.1 Реалізація програми</w:t>
       </w:r>
-      <w:bookmarkEnd w:id="4"/>
-    </w:p>
-    <w:p>
-      <w:pPr>
-        <w:rPr>
-          <w:lang w:val="en-US"/>
-        </w:rPr>
-      </w:pPr>
-    </w:p>
-    <w:p>
-      <w:pPr>
+      <w:r>
+        <w:rPr>
+          <w:rFonts w:ascii="Times New Roman" w:hAnsi="Times New Roman"/>
+          <w:sz w:val="28"/>
+          <w:szCs w:val="28"/>
+          <w:lang w:val="uk-UA"/>
+        </w:rPr>
+        <w:t>. Опукла оболонка</w:t>
+      </w:r>
+      <w:bookmarkEnd w:id="5"/>
+    </w:p>
+    <w:p>
+      <w:pPr>
+        <w:spacing w:line="360" w:lineRule="auto"/>
+        <w:ind w:firstLine="720"/>
+        <w:jc w:val="both"/>
+        <w:rPr>
+          <w:lang w:val="en-US"/>
+        </w:rPr>
+      </w:pPr>
+    </w:p>
+    <w:p>
+      <w:pPr>
+        <w:spacing w:line="360" w:lineRule="auto"/>
+        <w:ind w:firstLine="720"/>
+        <w:jc w:val="both"/>
         <w:rPr>
           <w:lang w:val="en-US"/>
         </w:rPr>
@@ -1694,6 +2255,7 @@
     <w:p>
       <w:pPr>
         <w:pStyle w:val="NormalNoIndent"/>
+        <w:ind w:firstLine="720"/>
       </w:pPr>
       <w:r>
         <w:t>Створено функцію</w:t>
@@ -1741,6 +2303,7 @@
     <w:p>
       <w:pPr>
         <w:pStyle w:val="NormalNoIndent"/>
+        <w:ind w:firstLine="720"/>
       </w:pPr>
       <w:r>
         <w:t xml:space="preserve">Функція </w:t>
@@ -1755,6 +2318,7 @@
     <w:p>
       <w:pPr>
         <w:pStyle w:val="NormalNoIndent"/>
+        <w:ind w:firstLine="720"/>
       </w:pPr>
       <w:r>
         <w:t xml:space="preserve">Функція </w:t>
@@ -1772,6 +2336,7 @@
     <w:p>
       <w:pPr>
         <w:pStyle w:val="NormalNoIndent"/>
+        <w:ind w:firstLine="720"/>
       </w:pPr>
       <w:r>
         <w:t xml:space="preserve">Функція </w:t>
@@ -1786,71 +2351,76 @@
     <w:p>
       <w:pPr>
         <w:pStyle w:val="NormalNoIndent"/>
-      </w:pPr>
-      <w:r>
-        <w:t xml:space="preserve">Функція </w:t>
-      </w:r>
-      <w:r>
-        <w:t>orientation(p_1, p_2, p_3)</w:t>
-      </w:r>
-      <w:r>
-        <w:t xml:space="preserve"> створена для визначення орієнтації  напрямку, створеного відповідними точками, якщо поворот за годинниковою стрілкою, то повертається число 1, якщо проти год стрілки – повертається 1, якщо точки не створюють поворот(лежать на одній прямій), то повертається 0.</w:t>
-      </w:r>
-    </w:p>
-    <w:p>
-      <w:pPr>
-        <w:pStyle w:val="NormalNoIndent"/>
-      </w:pPr>
-      <w:r>
-        <w:t xml:space="preserve">Функція </w:t>
-      </w:r>
-      <w:r>
-        <w:t>polar_point(point_coords)</w:t>
-      </w:r>
-      <w:r>
-        <w:t xml:space="preserve"> створена для визначення полярних координат заданої точки в декартових координатах).</w:t>
-      </w:r>
-    </w:p>
-    <w:p>
-      <w:pPr>
-        <w:pStyle w:val="NormalNoIndent"/>
-      </w:pPr>
-      <w:r>
-        <w:t xml:space="preserve">Функція </w:t>
-      </w:r>
-      <w:r>
-        <w:t>write_points_to_file(name_of_file, points_arr, points_indices_array)</w:t>
-      </w:r>
-      <w:r>
-        <w:t xml:space="preserve"> створена для запису в заданий текстовий файл даний список координат точок. Для кожного рядка – координата однієї точки. Функція нічого не повертає.</w:t>
-      </w:r>
-    </w:p>
-    <w:p>
-      <w:pPr>
-        <w:pStyle w:val="NormalNoIndent"/>
-      </w:pPr>
-      <w:r>
-        <w:t xml:space="preserve">Функція </w:t>
-      </w:r>
-      <w:r>
-        <w:t>save_only_hull(points_arr, points_indices_arr, name_of_file_to_create, width_in_pixels, heigth_in_pixels)</w:t>
-      </w:r>
-      <w:r>
-        <w:t xml:space="preserve"> створена для збереження й показу точок, з’єднаних лініями, що формують опуклу оболонку заданого масиву точок. </w:t>
-      </w:r>
-      <w:r>
-        <w:t>Створена лінія синього кольору.</w:t>
-      </w:r>
-    </w:p>
-    <w:p>
-      <w:pPr>
-        <w:pStyle w:val="NormalNoIndent"/>
+        <w:ind w:firstLine="720"/>
       </w:pPr>
       <w:r>
         <w:lastRenderedPageBreak/>
         <w:t xml:space="preserve">Функція </w:t>
       </w:r>
       <w:r>
+        <w:t>orientation(p_1, p_2, p_3)</w:t>
+      </w:r>
+      <w:r>
+        <w:t xml:space="preserve"> створена для визначення орієнтації  напрямку, створеного відповідними точками, якщо поворот за годинниковою стрілкою, то повертається число 1, якщо проти год стрілки – повертається 1, якщо точки не створюють поворот(лежать на одній прямій), то повертається 0.</w:t>
+      </w:r>
+    </w:p>
+    <w:p>
+      <w:pPr>
+        <w:pStyle w:val="NormalNoIndent"/>
+        <w:ind w:firstLine="720"/>
+      </w:pPr>
+      <w:r>
+        <w:t xml:space="preserve">Функція </w:t>
+      </w:r>
+      <w:r>
+        <w:t>polar_point(point_coords)</w:t>
+      </w:r>
+      <w:r>
+        <w:t xml:space="preserve"> створена для визначення полярних координат заданої точки в декартових координатах).</w:t>
+      </w:r>
+    </w:p>
+    <w:p>
+      <w:pPr>
+        <w:pStyle w:val="NormalNoIndent"/>
+        <w:ind w:firstLine="720"/>
+      </w:pPr>
+      <w:r>
+        <w:t xml:space="preserve">Функція </w:t>
+      </w:r>
+      <w:r>
+        <w:t>write_points_to_file(name_of_file, points_arr, points_indices_array)</w:t>
+      </w:r>
+      <w:r>
+        <w:t xml:space="preserve"> створена для запису в заданий текстовий файл даний список координат точок. Для кожного рядка – координата однієї точки. Функція нічого не повертає.</w:t>
+      </w:r>
+    </w:p>
+    <w:p>
+      <w:pPr>
+        <w:pStyle w:val="NormalNoIndent"/>
+        <w:ind w:firstLine="720"/>
+      </w:pPr>
+      <w:r>
+        <w:t xml:space="preserve">Функція </w:t>
+      </w:r>
+      <w:r>
+        <w:t>save_only_hull(points_arr, points_indices_arr, name_of_file_to_create, width_in_pixels, heigth_in_pixels)</w:t>
+      </w:r>
+      <w:r>
+        <w:t xml:space="preserve"> створена для збереження й показу точок, з’єднаних лініями, що формують опуклу оболонку заданого масиву точок. </w:t>
+      </w:r>
+      <w:r>
+        <w:t>Створена лінія синього кольору.</w:t>
+      </w:r>
+    </w:p>
+    <w:p>
+      <w:pPr>
+        <w:pStyle w:val="NormalNoIndent"/>
+        <w:ind w:firstLine="720"/>
+      </w:pPr>
+      <w:r>
+        <w:t xml:space="preserve">Функція </w:t>
+      </w:r>
+      <w:r>
         <w:t>save_hull_and_inner(points_arr, points_indices_arr, name_of_file_to_create, width_in_pixels, heigth_in_pixels)</w:t>
       </w:r>
       <w:r>
@@ -1863,387 +2433,655 @@
     <w:p>
       <w:pPr>
         <w:pStyle w:val="NormalNoIndent"/>
-      </w:pPr>
-      <w:r>
+        <w:ind w:firstLine="720"/>
+      </w:pPr>
+      <w:r>
+        <w:t xml:space="preserve">У функціях </w:t>
+      </w:r>
+      <w:r>
+        <w:t>save_only_hull</w:t>
+      </w:r>
+      <w:r>
+        <w:t xml:space="preserve">(…) та </w:t>
+      </w:r>
+      <w:r>
+        <w:t>save_hull_and_inner</w:t>
+      </w:r>
+      <w:r>
+        <w:t xml:space="preserve">(…) застосовані функції з модуля </w:t>
+      </w:r>
+      <w:r>
+        <w:rPr>
+          <w:lang w:val="en-US"/>
+        </w:rPr>
+        <w:t xml:space="preserve">pyplot </w:t>
+      </w:r>
+      <w:r>
+        <w:t xml:space="preserve">бібліотеки </w:t>
+      </w:r>
+      <w:r>
+        <w:rPr>
+          <w:lang w:val="en-US"/>
+        </w:rPr>
+        <w:t xml:space="preserve">matplotlib. </w:t>
+      </w:r>
+      <w:r>
+        <w:t xml:space="preserve">Для зображення точок, з’єднаними послідовно, використовується функція </w:t>
+      </w:r>
+      <w:r>
+        <w:rPr>
+          <w:lang w:val="en-US"/>
+        </w:rPr>
+        <w:t>plot()</w:t>
+      </w:r>
+      <w:r>
+        <w:t>;</w:t>
+      </w:r>
+      <w:r>
+        <w:rPr>
+          <w:lang w:val="en-US"/>
+        </w:rPr>
+        <w:t xml:space="preserve"> </w:t>
+      </w:r>
+      <w:r>
+        <w:t xml:space="preserve">для зображення окремих точок – функція </w:t>
+      </w:r>
+      <w:r>
+        <w:rPr>
+          <w:lang w:val="en-US"/>
+        </w:rPr>
+        <w:t>scatter()</w:t>
+      </w:r>
+      <w:r>
+        <w:t>;</w:t>
+      </w:r>
+      <w:r>
+        <w:rPr>
+          <w:lang w:val="en-US"/>
+        </w:rPr>
+        <w:t xml:space="preserve"> </w:t>
+      </w:r>
+      <w:r>
+        <w:t xml:space="preserve">для видалення осей - </w:t>
+      </w:r>
+      <w:r>
+        <w:t>axis()</w:t>
+      </w:r>
+      <w:r>
+        <w:t xml:space="preserve"> з аргументом </w:t>
+      </w:r>
+      <w:r>
+        <w:t>'off'</w:t>
+      </w:r>
+      <w:r>
+        <w:t xml:space="preserve">; для збереження зображення – </w:t>
+      </w:r>
+      <w:r>
+        <w:t>savefig</w:t>
+      </w:r>
+      <w:r>
+        <w:t xml:space="preserve">() з аргументом </w:t>
+      </w:r>
+      <w:r>
+        <w:rPr>
+          <w:lang w:val="en-US"/>
+        </w:rPr>
+        <w:t>&lt;</w:t>
+      </w:r>
+      <w:r>
+        <w:t>назва_файлу_що_зберегти</w:t>
+      </w:r>
+      <w:r>
+        <w:rPr>
+          <w:lang w:val="en-US"/>
+        </w:rPr>
+        <w:t xml:space="preserve">&gt;; </w:t>
+      </w:r>
+      <w:r>
+        <w:t xml:space="preserve">для показу полотна – </w:t>
+      </w:r>
+      <w:r>
+        <w:rPr>
+          <w:lang w:val="en-US"/>
+        </w:rPr>
+        <w:t xml:space="preserve">show(), </w:t>
+      </w:r>
+      <w:r>
+        <w:t xml:space="preserve">для завершення роботи з полотном - </w:t>
+      </w:r>
+      <w:r>
+        <w:t>close()</w:t>
+      </w:r>
+      <w:r>
+        <w:t>.</w:t>
+      </w:r>
+    </w:p>
+    <w:p>
+      <w:pPr>
+        <w:pStyle w:val="1"/>
+        <w:spacing w:line="360" w:lineRule="auto"/>
+        <w:ind w:firstLine="720"/>
+        <w:jc w:val="both"/>
+        <w:rPr>
+          <w:b w:val="0"/>
+          <w:sz w:val="28"/>
+          <w:szCs w:val="28"/>
+          <w:lang w:val="en-US"/>
+        </w:rPr>
+      </w:pPr>
+    </w:p>
+    <w:p>
+      <w:pPr>
+        <w:pStyle w:val="a3"/>
+        <w:spacing w:line="360" w:lineRule="auto"/>
+        <w:ind w:firstLine="720"/>
+        <w:jc w:val="both"/>
+        <w:rPr>
+          <w:rFonts w:ascii="Times New Roman" w:hAnsi="Times New Roman"/>
+          <w:sz w:val="28"/>
+          <w:szCs w:val="28"/>
+          <w:lang w:val="uk-UA"/>
+        </w:rPr>
+      </w:pPr>
+    </w:p>
+    <w:p>
+      <w:pPr>
+        <w:pStyle w:val="a3"/>
+        <w:spacing w:line="360" w:lineRule="auto"/>
+        <w:ind w:firstLine="720"/>
+        <w:jc w:val="both"/>
+        <w:rPr>
+          <w:rFonts w:ascii="Times New Roman" w:hAnsi="Times New Roman"/>
+          <w:sz w:val="28"/>
+          <w:szCs w:val="28"/>
+          <w:lang w:val="uk-UA"/>
+        </w:rPr>
+      </w:pPr>
+      <w:bookmarkStart w:id="6" w:name="_Toc89705003"/>
+      <w:r>
+        <w:rPr>
+          <w:rFonts w:ascii="Times New Roman" w:hAnsi="Times New Roman"/>
+          <w:sz w:val="28"/>
+          <w:szCs w:val="28"/>
+          <w:lang w:val="uk-UA"/>
+        </w:rPr>
+        <w:t>2.2 Реалізація програми. Афінне перетворення</w:t>
+      </w:r>
+      <w:bookmarkEnd w:id="6"/>
+    </w:p>
+    <w:p>
+      <w:pPr>
+        <w:spacing w:line="360" w:lineRule="auto"/>
+        <w:ind w:firstLine="720"/>
+        <w:jc w:val="both"/>
+        <w:rPr>
+          <w:lang w:val="uk-UA"/>
+        </w:rPr>
+      </w:pPr>
+    </w:p>
+    <w:p>
+      <w:pPr>
+        <w:spacing w:before="240" w:line="360" w:lineRule="auto"/>
+        <w:ind w:firstLine="720"/>
+        <w:jc w:val="both"/>
+        <w:rPr>
+          <w:rFonts w:ascii="Times New Roman" w:hAnsi="Times New Roman"/>
+          <w:sz w:val="28"/>
+          <w:szCs w:val="28"/>
+          <w:lang w:val="uk-UA"/>
+        </w:rPr>
+      </w:pPr>
+      <w:r>
+        <w:rPr>
+          <w:rFonts w:ascii="Times New Roman" w:hAnsi="Times New Roman"/>
+          <w:sz w:val="28"/>
+          <w:szCs w:val="28"/>
+          <w:lang w:val="uk-UA"/>
+        </w:rPr>
         <w:t xml:space="preserve">Функція </w:t>
       </w:r>
       <w:r>
-        <w:t>max_i(points_arr, ind)</w:t>
-      </w:r>
-      <w:r>
-        <w:t xml:space="preserve"> знаходить точку з найбільшою заданою координатою.</w:t>
+        <w:rPr>
+          <w:rFonts w:ascii="Times New Roman" w:hAnsi="Times New Roman"/>
+          <w:sz w:val="28"/>
+          <w:szCs w:val="28"/>
+          <w:lang w:val="uk-UA"/>
+        </w:rPr>
+        <w:t>form_matrice(point, angle)</w:t>
+      </w:r>
+      <w:r>
+        <w:rPr>
+          <w:rFonts w:ascii="Times New Roman" w:hAnsi="Times New Roman"/>
+          <w:sz w:val="28"/>
+          <w:szCs w:val="28"/>
+          <w:lang w:val="uk-UA"/>
+        </w:rPr>
+        <w:t xml:space="preserve"> створена, щоб створити шаблонну матрицю для </w:t>
+      </w:r>
+      <w:r>
+        <w:rPr>
+          <w:rFonts w:ascii="Times New Roman" w:hAnsi="Times New Roman"/>
+          <w:sz w:val="28"/>
+          <w:szCs w:val="28"/>
+          <w:lang w:val="uk-UA"/>
+        </w:rPr>
+        <w:t xml:space="preserve">функції </w:t>
+      </w:r>
+      <w:r>
+        <w:rPr>
+          <w:rFonts w:ascii="Times New Roman" w:hAnsi="Times New Roman"/>
+          <w:sz w:val="28"/>
+          <w:szCs w:val="28"/>
+          <w:lang w:val="uk-UA"/>
+        </w:rPr>
+        <w:t>def affine_transformation(p</w:t>
+      </w:r>
+      <w:r>
+        <w:rPr>
+          <w:rFonts w:ascii="Times New Roman" w:hAnsi="Times New Roman"/>
+          <w:sz w:val="28"/>
+          <w:szCs w:val="28"/>
+          <w:lang w:val="uk-UA"/>
+        </w:rPr>
+        <w:t xml:space="preserve">oints_arr, center_point, angle), що перетворює координату кожної точки відповідно до нової афінно-перетвореної системи. </w:t>
       </w:r>
     </w:p>
     <w:p>
       <w:pPr>
         <w:pStyle w:val="NormalNoIndent"/>
-      </w:pPr>
-      <w:r>
-        <w:t xml:space="preserve">У функціях </w:t>
-      </w:r>
-      <w:r>
-        <w:t>save_only_hull</w:t>
-      </w:r>
-      <w:r>
-        <w:t xml:space="preserve">(…) та </w:t>
-      </w:r>
-      <w:r>
-        <w:t>save_hull_and_inner</w:t>
-      </w:r>
-      <w:r>
-        <w:t xml:space="preserve">(…) застосовані функції з модуля </w:t>
-      </w:r>
-      <w:r>
-        <w:rPr>
-          <w:lang w:val="en-US"/>
-        </w:rPr>
-        <w:t xml:space="preserve">pyplot </w:t>
-      </w:r>
-      <w:r>
-        <w:t xml:space="preserve">бібліотеки </w:t>
-      </w:r>
-      <w:r>
-        <w:rPr>
-          <w:lang w:val="en-US"/>
-        </w:rPr>
-        <w:t xml:space="preserve">matplotlib. </w:t>
-      </w:r>
-      <w:r>
-        <w:t xml:space="preserve">Для того, щоб розмістити всі точки на полотні, потрібно встановити мінімуми та максимуми для осей х та у – функції </w:t>
-      </w:r>
-      <w:r>
-        <w:rPr>
-          <w:lang w:val="en-US"/>
-        </w:rPr>
-        <w:t xml:space="preserve">x_lim([min, max]) </w:t>
-      </w:r>
-      <w:r>
-        <w:t xml:space="preserve">та </w:t>
-      </w:r>
-      <w:r>
-        <w:rPr>
-          <w:lang w:val="en-US"/>
-        </w:rPr>
-        <w:t xml:space="preserve">y_lim([min, max]), </w:t>
-      </w:r>
-      <w:r>
-        <w:t>щоб знайти макс</w:t>
-      </w:r>
-      <w:r>
-        <w:t>и</w:t>
-      </w:r>
-      <w:r>
-        <w:t>муми</w:t>
-      </w:r>
-      <w:r>
-        <w:t xml:space="preserve"> відповідних координатних осей, потрібно</w:t>
-      </w:r>
-      <w:r>
-        <w:t xml:space="preserve"> до поверненого функією </w:t>
-      </w:r>
-      <w:r>
-        <w:t>max_i(points_arr, ind)</w:t>
-      </w:r>
-      <w:r>
-        <w:t xml:space="preserve"> значення додати 100. Для зображення точок, з’єднаними послідовно, використовується функція </w:t>
-      </w:r>
-      <w:r>
-        <w:rPr>
-          <w:lang w:val="en-US"/>
-        </w:rPr>
-        <w:t>plot()</w:t>
-      </w:r>
-      <w:r>
-        <w:t>;</w:t>
-      </w:r>
-      <w:r>
-        <w:rPr>
-          <w:lang w:val="en-US"/>
-        </w:rPr>
-        <w:t xml:space="preserve"> </w:t>
-      </w:r>
-      <w:r>
-        <w:t xml:space="preserve">для зображення окремих точок – функція </w:t>
-      </w:r>
-      <w:r>
-        <w:rPr>
-          <w:lang w:val="en-US"/>
-        </w:rPr>
-        <w:t>scatter()</w:t>
-      </w:r>
-      <w:r>
-        <w:t>;</w:t>
-      </w:r>
-      <w:r>
-        <w:rPr>
-          <w:lang w:val="en-US"/>
-        </w:rPr>
-        <w:t xml:space="preserve"> </w:t>
-      </w:r>
-      <w:r>
-        <w:t xml:space="preserve">для видалення осей - </w:t>
-      </w:r>
-      <w:r>
-        <w:t>axis()</w:t>
-      </w:r>
-      <w:r>
-        <w:t xml:space="preserve"> з аргументом </w:t>
-      </w:r>
-      <w:r>
-        <w:t>'off'</w:t>
-      </w:r>
-      <w:r>
-        <w:t xml:space="preserve">; для збереження зображення – </w:t>
-      </w:r>
-      <w:r>
+        <w:ind w:firstLine="720"/>
+      </w:pPr>
+      <w:r>
+        <w:t xml:space="preserve">Функція </w:t>
+      </w:r>
+      <w:r>
+        <w:t>orientation(p_1, p_2, p_3)</w:t>
+      </w:r>
+      <w:r>
+        <w:t xml:space="preserve"> створена для визначення орієнтації  напрямку, створеного відповідними точками, якщо поворот за годинниковою стрілкою, то повертається число 1, якщо проти год стрілки – повертається 1, якщо точки не створюють поворот(лежать на одній прямій), то повертається 0.</w:t>
+      </w:r>
+    </w:p>
+    <w:p>
+      <w:pPr>
+        <w:spacing w:before="240" w:line="360" w:lineRule="auto"/>
+        <w:ind w:firstLine="720"/>
+        <w:jc w:val="both"/>
+        <w:rPr>
+          <w:rFonts w:ascii="Times New Roman" w:hAnsi="Times New Roman"/>
+          <w:sz w:val="28"/>
+          <w:szCs w:val="28"/>
+          <w:lang w:val="en-US"/>
+        </w:rPr>
+      </w:pPr>
+      <w:r>
+        <w:rPr>
+          <w:rFonts w:ascii="Times New Roman" w:hAnsi="Times New Roman"/>
+          <w:sz w:val="28"/>
+          <w:szCs w:val="28"/>
+          <w:lang w:val="uk-UA"/>
+        </w:rPr>
+        <w:t xml:space="preserve">Функція </w:t>
+      </w:r>
+      <w:r>
+        <w:rPr>
+          <w:rFonts w:ascii="Times New Roman" w:hAnsi="Times New Roman"/>
+          <w:sz w:val="28"/>
+          <w:szCs w:val="28"/>
+          <w:lang w:val="uk-UA"/>
+        </w:rPr>
+        <w:t>save_and_show(points_arr, file_to_save_as, wid</w:t>
+      </w:r>
+      <w:r>
+        <w:rPr>
+          <w:rFonts w:ascii="Times New Roman" w:hAnsi="Times New Roman"/>
+          <w:sz w:val="28"/>
+          <w:szCs w:val="28"/>
+          <w:lang w:val="uk-UA"/>
+        </w:rPr>
+        <w:t xml:space="preserve">th_in_pixels, height_in_pixels) створює зображення </w:t>
+      </w:r>
+      <w:r>
+        <w:rPr>
+          <w:rFonts w:ascii="Times New Roman" w:hAnsi="Times New Roman"/>
+          <w:sz w:val="28"/>
+          <w:szCs w:val="28"/>
+          <w:lang w:val="uk-UA"/>
+        </w:rPr>
+        <w:t xml:space="preserve">синього кольору </w:t>
+      </w:r>
+      <w:r>
+        <w:rPr>
+          <w:rFonts w:ascii="Times New Roman" w:hAnsi="Times New Roman"/>
+          <w:sz w:val="28"/>
+          <w:szCs w:val="28"/>
+          <w:lang w:val="uk-UA"/>
+        </w:rPr>
+        <w:t xml:space="preserve">точок з заданого масиву за допомогою функції </w:t>
+      </w:r>
+      <w:r>
+        <w:rPr>
+          <w:rFonts w:ascii="Times New Roman" w:hAnsi="Times New Roman"/>
+          <w:sz w:val="28"/>
+          <w:szCs w:val="28"/>
+          <w:lang w:val="uk-UA"/>
+        </w:rPr>
+        <w:t>scatter</w:t>
+      </w:r>
+      <w:r>
+        <w:rPr>
+          <w:rFonts w:ascii="Times New Roman" w:hAnsi="Times New Roman"/>
+          <w:sz w:val="28"/>
+          <w:szCs w:val="28"/>
+          <w:lang w:val="uk-UA"/>
+        </w:rPr>
+        <w:t xml:space="preserve">(), зберігає зображення з заданим ім’ям функцією </w:t>
+      </w:r>
+      <w:r>
+        <w:rPr>
+          <w:rFonts w:ascii="Times New Roman" w:hAnsi="Times New Roman"/>
+          <w:sz w:val="28"/>
+          <w:szCs w:val="28"/>
+          <w:lang w:val="uk-UA"/>
+        </w:rPr>
         <w:t>savefig</w:t>
       </w:r>
       <w:r>
-        <w:t xml:space="preserve">() з аргументом </w:t>
-      </w:r>
-      <w:r>
-        <w:rPr>
-          <w:lang w:val="en-US"/>
-        </w:rPr>
-        <w:t>&lt;</w:t>
-      </w:r>
-      <w:r>
-        <w:t>назва_файлу_що_зберегти</w:t>
-      </w:r>
-      <w:r>
-        <w:rPr>
-          <w:lang w:val="en-US"/>
-        </w:rPr>
-        <w:t xml:space="preserve">&gt;; </w:t>
-      </w:r>
-      <w:r>
-        <w:t xml:space="preserve">для показу полотна – </w:t>
-      </w:r>
-      <w:r>
-        <w:rPr>
-          <w:lang w:val="en-US"/>
-        </w:rPr>
-        <w:t xml:space="preserve">show(), </w:t>
-      </w:r>
-      <w:r>
-        <w:t xml:space="preserve">для завершення роботи з полотном - </w:t>
-      </w:r>
-      <w:r>
-        <w:t>close()</w:t>
-      </w:r>
-      <w:r>
+        <w:rPr>
+          <w:rFonts w:ascii="Times New Roman" w:hAnsi="Times New Roman"/>
+          <w:sz w:val="28"/>
+          <w:szCs w:val="28"/>
+          <w:lang w:val="uk-UA"/>
+        </w:rPr>
+        <w:t xml:space="preserve">(), показує полотно функцією </w:t>
+      </w:r>
+      <w:r>
+        <w:rPr>
+          <w:rFonts w:ascii="Times New Roman" w:hAnsi="Times New Roman"/>
+          <w:sz w:val="28"/>
+          <w:szCs w:val="28"/>
+          <w:lang w:val="en-US"/>
+        </w:rPr>
+        <w:t>show()</w:t>
+      </w:r>
+      <w:r>
+        <w:rPr>
+          <w:rFonts w:ascii="Times New Roman" w:hAnsi="Times New Roman"/>
+          <w:sz w:val="28"/>
+          <w:szCs w:val="28"/>
+          <w:lang w:val="uk-UA"/>
+        </w:rPr>
+        <w:t xml:space="preserve">, завершує роботу з полотном функцією </w:t>
+      </w:r>
+      <w:r>
+        <w:rPr>
+          <w:rFonts w:ascii="Times New Roman" w:hAnsi="Times New Roman"/>
+          <w:sz w:val="28"/>
+          <w:szCs w:val="28"/>
+          <w:lang w:val="en-US"/>
+        </w:rPr>
+        <w:t>close().</w:t>
+      </w:r>
+    </w:p>
+    <w:p>
+      <w:pPr>
+        <w:pStyle w:val="1"/>
+        <w:spacing w:line="360" w:lineRule="auto"/>
+        <w:ind w:firstLine="720"/>
+        <w:jc w:val="both"/>
+        <w:rPr>
+          <w:b w:val="0"/>
+          <w:sz w:val="28"/>
+          <w:szCs w:val="28"/>
+          <w:lang w:val="uk-UA"/>
+        </w:rPr>
+      </w:pPr>
+    </w:p>
+    <w:p>
+      <w:pPr>
+        <w:pStyle w:val="1"/>
+        <w:spacing w:line="360" w:lineRule="auto"/>
+        <w:ind w:firstLine="720"/>
+        <w:jc w:val="both"/>
+        <w:rPr>
+          <w:sz w:val="28"/>
+          <w:szCs w:val="28"/>
+          <w:lang w:val="uk-UA"/>
+        </w:rPr>
+      </w:pPr>
+    </w:p>
+    <w:p>
+      <w:pPr>
+        <w:pStyle w:val="1"/>
+        <w:spacing w:line="360" w:lineRule="auto"/>
+        <w:ind w:firstLine="720"/>
+        <w:jc w:val="both"/>
+        <w:rPr>
+          <w:sz w:val="28"/>
+          <w:szCs w:val="28"/>
+          <w:lang w:val="en-US"/>
+        </w:rPr>
+      </w:pPr>
+    </w:p>
+    <w:p>
+      <w:pPr>
+        <w:pStyle w:val="1"/>
+        <w:spacing w:line="360" w:lineRule="auto"/>
+        <w:ind w:firstLine="720"/>
+        <w:jc w:val="both"/>
+        <w:rPr>
+          <w:sz w:val="28"/>
+          <w:szCs w:val="28"/>
+          <w:lang w:val="uk-UA"/>
+        </w:rPr>
+      </w:pPr>
+    </w:p>
+    <w:p>
+      <w:pPr>
+        <w:pStyle w:val="1"/>
+        <w:spacing w:line="360" w:lineRule="auto"/>
+        <w:ind w:firstLine="720"/>
+        <w:jc w:val="both"/>
+        <w:rPr>
+          <w:sz w:val="28"/>
+          <w:szCs w:val="28"/>
+          <w:lang w:val="uk-UA"/>
+        </w:rPr>
+      </w:pPr>
+    </w:p>
+    <w:p>
+      <w:pPr>
+        <w:pStyle w:val="1"/>
+        <w:spacing w:line="360" w:lineRule="auto"/>
+        <w:ind w:firstLine="720"/>
+        <w:jc w:val="both"/>
+        <w:rPr>
+          <w:sz w:val="28"/>
+          <w:szCs w:val="28"/>
+          <w:lang w:val="uk-UA"/>
+        </w:rPr>
+      </w:pPr>
+    </w:p>
+    <w:p>
+      <w:pPr>
+        <w:pStyle w:val="1"/>
+        <w:spacing w:line="360" w:lineRule="auto"/>
+        <w:ind w:firstLine="720"/>
+        <w:jc w:val="both"/>
+        <w:rPr>
+          <w:sz w:val="28"/>
+          <w:szCs w:val="28"/>
+          <w:lang w:val="uk-UA"/>
+        </w:rPr>
+      </w:pPr>
+    </w:p>
+    <w:p>
+      <w:pPr>
+        <w:pStyle w:val="1"/>
+        <w:spacing w:line="360" w:lineRule="auto"/>
+        <w:ind w:firstLine="720"/>
+        <w:jc w:val="center"/>
+        <w:rPr>
+          <w:sz w:val="28"/>
+          <w:szCs w:val="28"/>
+          <w:lang w:val="uk-UA"/>
+        </w:rPr>
+      </w:pPr>
+      <w:bookmarkStart w:id="7" w:name="_Toc89705004"/>
+      <w:r>
+        <w:rPr>
+          <w:sz w:val="28"/>
+          <w:szCs w:val="28"/>
+          <w:lang w:val="uk-UA"/>
+        </w:rPr>
+        <w:t>Висновок</w:t>
+      </w:r>
+      <w:bookmarkEnd w:id="7"/>
+    </w:p>
+    <w:p>
+      <w:pPr>
+        <w:pStyle w:val="1"/>
+        <w:spacing w:line="360" w:lineRule="auto"/>
+        <w:jc w:val="both"/>
+        <w:rPr>
+          <w:sz w:val="28"/>
+          <w:szCs w:val="28"/>
+          <w:lang w:val="uk-UA"/>
+        </w:rPr>
+      </w:pPr>
+    </w:p>
+    <w:p>
+      <w:pPr>
+        <w:pStyle w:val="1"/>
+        <w:spacing w:line="360" w:lineRule="auto"/>
+        <w:jc w:val="both"/>
+        <w:rPr>
+          <w:sz w:val="28"/>
+          <w:szCs w:val="28"/>
+          <w:lang w:val="uk-UA"/>
+        </w:rPr>
+      </w:pPr>
+    </w:p>
+    <w:p>
+      <w:pPr>
+        <w:spacing w:line="360" w:lineRule="auto"/>
+        <w:ind w:firstLine="720"/>
+        <w:jc w:val="both"/>
+        <w:rPr>
+          <w:rFonts w:ascii="Times New Roman" w:hAnsi="Times New Roman"/>
+          <w:sz w:val="28"/>
+          <w:szCs w:val="28"/>
+          <w:lang w:val="uk-UA"/>
+        </w:rPr>
+      </w:pPr>
+      <w:r>
+        <w:rPr>
+          <w:rFonts w:ascii="Times New Roman" w:hAnsi="Times New Roman"/>
+          <w:sz w:val="28"/>
+          <w:szCs w:val="28"/>
+          <w:lang w:val="uk-UA"/>
+        </w:rPr>
+        <w:t xml:space="preserve">Опановано на практиці роботу з графічною бібліотекою </w:t>
+      </w:r>
+      <w:r>
+        <w:rPr>
+          <w:rFonts w:ascii="Times New Roman" w:hAnsi="Times New Roman"/>
+          <w:sz w:val="28"/>
+          <w:szCs w:val="28"/>
+          <w:lang w:val="en-US"/>
+        </w:rPr>
+        <w:t xml:space="preserve">matplotlib </w:t>
+      </w:r>
+      <w:r>
+        <w:rPr>
+          <w:rFonts w:ascii="Times New Roman" w:hAnsi="Times New Roman"/>
+          <w:sz w:val="28"/>
+          <w:szCs w:val="28"/>
+        </w:rPr>
+        <w:t xml:space="preserve">мови </w:t>
+      </w:r>
+      <w:r>
+        <w:rPr>
+          <w:rFonts w:ascii="Times New Roman" w:hAnsi="Times New Roman"/>
+          <w:sz w:val="28"/>
+          <w:szCs w:val="28"/>
+          <w:lang w:val="en-US"/>
+        </w:rPr>
+        <w:t>python</w:t>
+      </w:r>
+      <w:r>
+        <w:rPr>
+          <w:rFonts w:ascii="Times New Roman" w:hAnsi="Times New Roman"/>
+          <w:sz w:val="28"/>
+          <w:szCs w:val="28"/>
+          <w:lang w:val="en-US"/>
+        </w:rPr>
+        <w:t xml:space="preserve">, </w:t>
+      </w:r>
+      <w:r>
+        <w:rPr>
+          <w:rFonts w:ascii="Times New Roman" w:hAnsi="Times New Roman"/>
+          <w:sz w:val="28"/>
+          <w:szCs w:val="28"/>
+          <w:lang w:val="uk-UA"/>
+        </w:rPr>
+        <w:t xml:space="preserve">вивчено алгоритми знаходження точок опуклої оболонки – алгоритм Джарвіса, Грехема, </w:t>
+      </w:r>
+      <w:r>
+        <w:rPr>
+          <w:rFonts w:ascii="Times New Roman" w:hAnsi="Times New Roman"/>
+          <w:sz w:val="28"/>
+          <w:szCs w:val="28"/>
+          <w:lang w:val="en-US"/>
+        </w:rPr>
+        <w:t>Quickhull (</w:t>
+      </w:r>
+      <w:r>
+        <w:rPr>
+          <w:rFonts w:ascii="Times New Roman" w:hAnsi="Times New Roman"/>
+          <w:sz w:val="28"/>
+          <w:szCs w:val="28"/>
+          <w:lang w:val="uk-UA"/>
+        </w:rPr>
+        <w:t>в даній роботі викоритано метод Грехема)</w:t>
+      </w:r>
+      <w:r>
+        <w:rPr>
+          <w:rFonts w:ascii="Times New Roman" w:hAnsi="Times New Roman"/>
+          <w:sz w:val="28"/>
+          <w:szCs w:val="28"/>
+          <w:lang w:val="en-US"/>
+        </w:rPr>
         <w:t>.</w:t>
       </w:r>
-    </w:p>
-    <w:p>
-      <w:pPr>
-        <w:pStyle w:val="1"/>
-        <w:jc w:val="both"/>
-        <w:rPr>
-          <w:b w:val="0"/>
-          <w:sz w:val="28"/>
-          <w:szCs w:val="28"/>
-          <w:lang w:val="en-US"/>
-        </w:rPr>
-      </w:pPr>
-    </w:p>
-    <w:p>
-      <w:pPr>
-        <w:pStyle w:val="1"/>
-        <w:jc w:val="center"/>
-        <w:rPr>
-          <w:b w:val="0"/>
-          <w:sz w:val="28"/>
-          <w:szCs w:val="28"/>
-          <w:lang w:val="uk-UA"/>
-        </w:rPr>
-      </w:pPr>
-    </w:p>
-    <w:p>
-      <w:pPr>
-        <w:pStyle w:val="1"/>
-        <w:jc w:val="center"/>
-        <w:rPr>
-          <w:sz w:val="28"/>
-          <w:szCs w:val="28"/>
-          <w:lang w:val="uk-UA"/>
-        </w:rPr>
-      </w:pPr>
-    </w:p>
-    <w:p>
-      <w:pPr>
-        <w:pStyle w:val="1"/>
-        <w:jc w:val="center"/>
-        <w:rPr>
-          <w:sz w:val="28"/>
-          <w:szCs w:val="28"/>
-          <w:lang w:val="en-US"/>
-        </w:rPr>
-      </w:pPr>
-    </w:p>
-    <w:p>
-      <w:pPr>
-        <w:pStyle w:val="1"/>
-        <w:rPr>
-          <w:sz w:val="28"/>
-          <w:szCs w:val="28"/>
-          <w:lang w:val="uk-UA"/>
-        </w:rPr>
-      </w:pPr>
-    </w:p>
-    <w:p>
-      <w:pPr>
-        <w:pStyle w:val="1"/>
-        <w:rPr>
-          <w:sz w:val="28"/>
-          <w:szCs w:val="28"/>
-          <w:lang w:val="uk-UA"/>
-        </w:rPr>
-      </w:pPr>
-    </w:p>
-    <w:p>
-      <w:pPr>
-        <w:pStyle w:val="1"/>
-        <w:jc w:val="center"/>
-        <w:rPr>
-          <w:sz w:val="28"/>
-          <w:szCs w:val="28"/>
-          <w:lang w:val="uk-UA"/>
-        </w:rPr>
-      </w:pPr>
-      <w:bookmarkStart w:id="5" w:name="_Toc89687779"/>
-      <w:r>
-        <w:rPr>
-          <w:sz w:val="28"/>
-          <w:szCs w:val="28"/>
-          <w:lang w:val="uk-UA"/>
-        </w:rPr>
-        <w:t>Висновок</w:t>
-      </w:r>
-      <w:bookmarkEnd w:id="5"/>
-    </w:p>
-    <w:p>
-      <w:pPr>
-        <w:pStyle w:val="1"/>
-        <w:jc w:val="center"/>
-        <w:rPr>
-          <w:sz w:val="28"/>
-          <w:szCs w:val="28"/>
-          <w:lang w:val="uk-UA"/>
-        </w:rPr>
-      </w:pPr>
-    </w:p>
-    <w:p>
-      <w:pPr>
-        <w:pStyle w:val="1"/>
-        <w:jc w:val="center"/>
-        <w:rPr>
-          <w:sz w:val="28"/>
-          <w:szCs w:val="28"/>
-          <w:lang w:val="uk-UA"/>
-        </w:rPr>
-      </w:pPr>
-    </w:p>
-    <w:p>
-      <w:pPr>
-        <w:rPr>
-          <w:rFonts w:ascii="Times New Roman" w:hAnsi="Times New Roman"/>
-          <w:sz w:val="28"/>
-          <w:szCs w:val="28"/>
-          <w:lang w:val="en-US"/>
-        </w:rPr>
-      </w:pPr>
-      <w:r>
-        <w:rPr>
-          <w:rFonts w:ascii="Times New Roman" w:hAnsi="Times New Roman"/>
-          <w:sz w:val="28"/>
-          <w:szCs w:val="28"/>
-          <w:lang w:val="uk-UA"/>
-        </w:rPr>
-        <w:t xml:space="preserve">Опановано на практиці роботу з графічною бібліотекою </w:t>
-      </w:r>
-      <w:r>
-        <w:rPr>
-          <w:rFonts w:ascii="Times New Roman" w:hAnsi="Times New Roman"/>
-          <w:sz w:val="28"/>
-          <w:szCs w:val="28"/>
-          <w:lang w:val="en-US"/>
-        </w:rPr>
-        <w:t xml:space="preserve">matplotlib </w:t>
-      </w:r>
-      <w:r>
-        <w:rPr>
-          <w:rFonts w:ascii="Times New Roman" w:hAnsi="Times New Roman"/>
-          <w:sz w:val="28"/>
-          <w:szCs w:val="28"/>
-        </w:rPr>
-        <w:t xml:space="preserve">мови </w:t>
-      </w:r>
-      <w:r>
-        <w:rPr>
-          <w:rFonts w:ascii="Times New Roman" w:hAnsi="Times New Roman"/>
-          <w:sz w:val="28"/>
-          <w:szCs w:val="28"/>
-          <w:lang w:val="en-US"/>
-        </w:rPr>
-        <w:t>python</w:t>
-      </w:r>
-      <w:r>
-        <w:rPr>
-          <w:rFonts w:ascii="Times New Roman" w:hAnsi="Times New Roman"/>
-          <w:sz w:val="28"/>
-          <w:szCs w:val="28"/>
-          <w:lang w:val="en-US"/>
-        </w:rPr>
-        <w:t xml:space="preserve">, </w:t>
-      </w:r>
-      <w:r>
-        <w:rPr>
-          <w:rFonts w:ascii="Times New Roman" w:hAnsi="Times New Roman"/>
-          <w:sz w:val="28"/>
-          <w:szCs w:val="28"/>
-          <w:lang w:val="uk-UA"/>
-        </w:rPr>
-        <w:t xml:space="preserve">вивчено алгоритми знаходження точок опуклої оболонки – алгоритм Джарвіса, Грехема, </w:t>
-      </w:r>
-      <w:r>
-        <w:rPr>
-          <w:rFonts w:ascii="Times New Roman" w:hAnsi="Times New Roman"/>
-          <w:sz w:val="28"/>
-          <w:szCs w:val="28"/>
-          <w:lang w:val="en-US"/>
-        </w:rPr>
-        <w:t>Quickhull (</w:t>
-      </w:r>
-      <w:r>
-        <w:rPr>
-          <w:rFonts w:ascii="Times New Roman" w:hAnsi="Times New Roman"/>
-          <w:sz w:val="28"/>
-          <w:szCs w:val="28"/>
-          <w:lang w:val="uk-UA"/>
-        </w:rPr>
-        <w:t>в даній роботі викоритано метод Грехема)</w:t>
-      </w:r>
-      <w:r>
-        <w:rPr>
-          <w:rFonts w:ascii="Times New Roman" w:hAnsi="Times New Roman"/>
-          <w:sz w:val="28"/>
-          <w:szCs w:val="28"/>
-          <w:lang w:val="en-US"/>
-        </w:rPr>
-        <w:t>.</w:t>
-      </w:r>
-    </w:p>
-    <w:p>
-      <w:pPr>
-        <w:rPr>
-          <w:lang w:val="uk-UA"/>
-        </w:rPr>
-      </w:pPr>
-    </w:p>
-    <w:p/>
+      <w:r>
+        <w:rPr>
+          <w:rFonts w:ascii="Times New Roman" w:hAnsi="Times New Roman"/>
+          <w:sz w:val="28"/>
+          <w:szCs w:val="28"/>
+          <w:lang w:val="uk-UA"/>
+        </w:rPr>
+        <w:t xml:space="preserve"> Опановано базові принципи афінного перетворення (перенесення, оберт навколо точки, масштабування).</w:t>
+      </w:r>
+    </w:p>
+    <w:p>
+      <w:pPr>
+        <w:spacing w:line="360" w:lineRule="auto"/>
+        <w:ind w:firstLine="720"/>
+        <w:jc w:val="both"/>
+        <w:rPr>
+          <w:lang w:val="uk-UA"/>
+        </w:rPr>
+      </w:pPr>
+    </w:p>
+    <w:p>
+      <w:pPr>
+        <w:spacing w:line="360" w:lineRule="auto"/>
+        <w:ind w:firstLine="720"/>
+        <w:jc w:val="both"/>
+      </w:pPr>
+    </w:p>
     <w:sectPr>
-      <w:headerReference w:type="default" r:id="rId9"/>
+      <w:headerReference w:type="default" r:id="rId12"/>
       <w:pgSz w:w="12240" w:h="15840"/>
       <w:pgMar w:top="1134" w:right="850" w:bottom="1134" w:left="1701" w:header="720" w:footer="720" w:gutter="0"/>
       <w:cols w:space="720"/>
@@ -2317,7 +3155,7 @@
         <w:rPr>
           <w:noProof/>
         </w:rPr>
-        <w:t>6</w:t>
+        <w:t>2</w:t>
       </w:r>
     </w:fldSimple>
   </w:p>
@@ -2481,9 +3319,9 @@
     </w:lvl>
   </w:abstractNum>
   <w:abstractNum w:abstractNumId="1">
-    <w:nsid w:val="7FD858B9"/>
+    <w:nsid w:val="1204473D"/>
     <w:multiLevelType w:val="multilevel"/>
-    <w:tmpl w:val="005AFE8A"/>
+    <w:tmpl w:val="7034F202"/>
     <w:lvl w:ilvl="0">
       <w:start w:val="1"/>
       <w:numFmt w:val="bullet"/>
@@ -2629,11 +3467,163 @@
       </w:rPr>
     </w:lvl>
   </w:abstractNum>
+  <w:abstractNum w:abstractNumId="2">
+    <w:nsid w:val="7FD858B9"/>
+    <w:multiLevelType w:val="multilevel"/>
+    <w:tmpl w:val="005AFE8A"/>
+    <w:lvl w:ilvl="0">
+      <w:start w:val="1"/>
+      <w:numFmt w:val="bullet"/>
+      <w:lvlText w:val=""/>
+      <w:lvlJc w:val="left"/>
+      <w:pPr>
+        <w:tabs>
+          <w:tab w:val="num" w:pos="720"/>
+        </w:tabs>
+        <w:ind w:left="720" w:hanging="360"/>
+      </w:pPr>
+      <w:rPr>
+        <w:rFonts w:ascii="Symbol" w:hAnsi="Symbol" w:hint="default"/>
+        <w:sz w:val="20"/>
+      </w:rPr>
+    </w:lvl>
+    <w:lvl w:ilvl="1" w:tentative="1">
+      <w:start w:val="1"/>
+      <w:numFmt w:val="bullet"/>
+      <w:lvlText w:val="o"/>
+      <w:lvlJc w:val="left"/>
+      <w:pPr>
+        <w:tabs>
+          <w:tab w:val="num" w:pos="1440"/>
+        </w:tabs>
+        <w:ind w:left="1440" w:hanging="360"/>
+      </w:pPr>
+      <w:rPr>
+        <w:rFonts w:ascii="Courier New" w:hAnsi="Courier New" w:hint="default"/>
+        <w:sz w:val="20"/>
+      </w:rPr>
+    </w:lvl>
+    <w:lvl w:ilvl="2" w:tentative="1">
+      <w:start w:val="1"/>
+      <w:numFmt w:val="bullet"/>
+      <w:lvlText w:val=""/>
+      <w:lvlJc w:val="left"/>
+      <w:pPr>
+        <w:tabs>
+          <w:tab w:val="num" w:pos="2160"/>
+        </w:tabs>
+        <w:ind w:left="2160" w:hanging="360"/>
+      </w:pPr>
+      <w:rPr>
+        <w:rFonts w:ascii="Wingdings" w:hAnsi="Wingdings" w:hint="default"/>
+        <w:sz w:val="20"/>
+      </w:rPr>
+    </w:lvl>
+    <w:lvl w:ilvl="3" w:tentative="1">
+      <w:start w:val="1"/>
+      <w:numFmt w:val="bullet"/>
+      <w:lvlText w:val=""/>
+      <w:lvlJc w:val="left"/>
+      <w:pPr>
+        <w:tabs>
+          <w:tab w:val="num" w:pos="2880"/>
+        </w:tabs>
+        <w:ind w:left="2880" w:hanging="360"/>
+      </w:pPr>
+      <w:rPr>
+        <w:rFonts w:ascii="Wingdings" w:hAnsi="Wingdings" w:hint="default"/>
+        <w:sz w:val="20"/>
+      </w:rPr>
+    </w:lvl>
+    <w:lvl w:ilvl="4" w:tentative="1">
+      <w:start w:val="1"/>
+      <w:numFmt w:val="bullet"/>
+      <w:lvlText w:val=""/>
+      <w:lvlJc w:val="left"/>
+      <w:pPr>
+        <w:tabs>
+          <w:tab w:val="num" w:pos="3600"/>
+        </w:tabs>
+        <w:ind w:left="3600" w:hanging="360"/>
+      </w:pPr>
+      <w:rPr>
+        <w:rFonts w:ascii="Wingdings" w:hAnsi="Wingdings" w:hint="default"/>
+        <w:sz w:val="20"/>
+      </w:rPr>
+    </w:lvl>
+    <w:lvl w:ilvl="5" w:tentative="1">
+      <w:start w:val="1"/>
+      <w:numFmt w:val="bullet"/>
+      <w:lvlText w:val=""/>
+      <w:lvlJc w:val="left"/>
+      <w:pPr>
+        <w:tabs>
+          <w:tab w:val="num" w:pos="4320"/>
+        </w:tabs>
+        <w:ind w:left="4320" w:hanging="360"/>
+      </w:pPr>
+      <w:rPr>
+        <w:rFonts w:ascii="Wingdings" w:hAnsi="Wingdings" w:hint="default"/>
+        <w:sz w:val="20"/>
+      </w:rPr>
+    </w:lvl>
+    <w:lvl w:ilvl="6" w:tentative="1">
+      <w:start w:val="1"/>
+      <w:numFmt w:val="bullet"/>
+      <w:lvlText w:val=""/>
+      <w:lvlJc w:val="left"/>
+      <w:pPr>
+        <w:tabs>
+          <w:tab w:val="num" w:pos="5040"/>
+        </w:tabs>
+        <w:ind w:left="5040" w:hanging="360"/>
+      </w:pPr>
+      <w:rPr>
+        <w:rFonts w:ascii="Wingdings" w:hAnsi="Wingdings" w:hint="default"/>
+        <w:sz w:val="20"/>
+      </w:rPr>
+    </w:lvl>
+    <w:lvl w:ilvl="7" w:tentative="1">
+      <w:start w:val="1"/>
+      <w:numFmt w:val="bullet"/>
+      <w:lvlText w:val=""/>
+      <w:lvlJc w:val="left"/>
+      <w:pPr>
+        <w:tabs>
+          <w:tab w:val="num" w:pos="5760"/>
+        </w:tabs>
+        <w:ind w:left="5760" w:hanging="360"/>
+      </w:pPr>
+      <w:rPr>
+        <w:rFonts w:ascii="Wingdings" w:hAnsi="Wingdings" w:hint="default"/>
+        <w:sz w:val="20"/>
+      </w:rPr>
+    </w:lvl>
+    <w:lvl w:ilvl="8" w:tentative="1">
+      <w:start w:val="1"/>
+      <w:numFmt w:val="bullet"/>
+      <w:lvlText w:val=""/>
+      <w:lvlJc w:val="left"/>
+      <w:pPr>
+        <w:tabs>
+          <w:tab w:val="num" w:pos="6480"/>
+        </w:tabs>
+        <w:ind w:left="6480" w:hanging="360"/>
+      </w:pPr>
+      <w:rPr>
+        <w:rFonts w:ascii="Wingdings" w:hAnsi="Wingdings" w:hint="default"/>
+        <w:sz w:val="20"/>
+      </w:rPr>
+    </w:lvl>
+  </w:abstractNum>
   <w:num w:numId="1">
-    <w:abstractNumId w:val="1"/>
+    <w:abstractNumId w:val="2"/>
   </w:num>
   <w:num w:numId="2">
     <w:abstractNumId w:val="0"/>
+  </w:num>
+  <w:num w:numId="3">
+    <w:abstractNumId w:val="1"/>
   </w:num>
 </w:numbering>
 </file>
@@ -3017,6 +4007,43 @@
       <w:szCs w:val="24"/>
     </w:rPr>
   </w:style>
+  <w:style w:type="paragraph" w:styleId="aa">
+    <w:name w:val="Title"/>
+    <w:basedOn w:val="a"/>
+    <w:next w:val="a"/>
+    <w:link w:val="ab"/>
+    <w:uiPriority w:val="10"/>
+    <w:qFormat/>
+    <w:rsid w:val="005932B8"/>
+    <w:pPr>
+      <w:spacing w:before="240" w:after="60"/>
+      <w:jc w:val="center"/>
+      <w:outlineLvl w:val="0"/>
+    </w:pPr>
+    <w:rPr>
+      <w:rFonts w:ascii="Cambria" w:hAnsi="Cambria"/>
+      <w:b/>
+      <w:bCs/>
+      <w:kern w:val="28"/>
+      <w:sz w:val="32"/>
+      <w:szCs w:val="32"/>
+    </w:rPr>
+  </w:style>
+  <w:style w:type="character" w:customStyle="1" w:styleId="ab">
+    <w:name w:val="Название Знак"/>
+    <w:basedOn w:val="a0"/>
+    <w:link w:val="aa"/>
+    <w:uiPriority w:val="10"/>
+    <w:rsid w:val="005932B8"/>
+    <w:rPr>
+      <w:rFonts w:ascii="Cambria" w:eastAsia="Times New Roman" w:hAnsi="Cambria" w:cs="Times New Roman"/>
+      <w:b/>
+      <w:bCs/>
+      <w:kern w:val="28"/>
+      <w:sz w:val="32"/>
+      <w:szCs w:val="32"/>
+    </w:rPr>
+  </w:style>
 </w:styles>
 </file>
 

</xml_diff>